<commit_message>
Neue Version der Praxisarbeit T4 und ein rezept für Streusselkuchen mit Pudding :D
</commit_message>
<xml_diff>
--- a/PA T4/2016-08-10_Praxisarbeit T4_korr.docx
+++ b/PA T4/2016-08-10_Praxisarbeit T4_korr.docx
@@ -4495,62 +4495,6 @@
           </w:p>
         </w:tc>
       </w:tr>
-      <w:tr>
-        <w:tc>
-          <w:tcPr>
-            <w:tcW w:w="1951" w:type="dxa"/>
-          </w:tcPr>
-          <w:p>
-            <w:pPr>
-              <w:rPr>
-                <w:rFonts w:cs="Arial"/>
-              </w:rPr>
-            </w:pPr>
-            <w:r>
-              <w:rPr>
-                <w:rFonts w:cs="Arial"/>
-              </w:rPr>
-              <w:t>RFI/LFI</w:t>
-            </w:r>
-          </w:p>
-        </w:tc>
-        <w:tc>
-          <w:tcPr>
-            <w:tcW w:w="7261" w:type="dxa"/>
-          </w:tcPr>
-          <w:p>
-            <w:pPr>
-              <w:rPr>
-                <w:rFonts w:cs="Arial"/>
-                <w:lang w:val="en-US"/>
-              </w:rPr>
-            </w:pPr>
-            <w:r>
-              <w:rPr>
-                <w:rFonts w:cs="Arial"/>
-                <w:lang w:val="en-US"/>
-              </w:rPr>
-              <w:t xml:space="preserve">Remote File </w:t>
-            </w:r>
-            <w:proofErr w:type="spellStart"/>
-            <w:r>
-              <w:rPr>
-                <w:rFonts w:cs="Arial"/>
-                <w:lang w:val="en-US"/>
-              </w:rPr>
-              <w:t>Inlusion</w:t>
-            </w:r>
-            <w:proofErr w:type="spellEnd"/>
-            <w:r>
-              <w:rPr>
-                <w:rFonts w:cs="Arial"/>
-                <w:lang w:val="en-US"/>
-              </w:rPr>
-              <w:t>/Local File Inclusion</w:t>
-            </w:r>
-          </w:p>
-        </w:tc>
-      </w:tr>
     </w:tbl>
     <w:p>
       <w:pPr>
@@ -6748,6 +6692,11 @@
       </w:r>
     </w:p>
     <w:p>
+      <w:r>
+        <w:br w:type="page"/>
+      </w:r>
+    </w:p>
+    <w:p>
       <w:pPr>
         <w:pStyle w:val="berschrift2"/>
         <w:rPr>
@@ -6759,6 +6708,7 @@
         <w:rPr>
           <w:rFonts w:cs="Arial"/>
         </w:rPr>
+        <w:lastRenderedPageBreak/>
         <w:t xml:space="preserve">Ansätze zum </w:t>
       </w:r>
       <w:r>
@@ -6817,14 +6767,7 @@
         <w:rPr>
           <w:rFonts w:cs="Arial"/>
         </w:rPr>
-        <w:t xml:space="preserve"> Stattdessen würde eine Client-Software eingesetzt werden, um </w:t>
-      </w:r>
-      <w:r>
-        <w:rPr>
-          <w:rFonts w:cs="Arial"/>
-        </w:rPr>
-        <w:lastRenderedPageBreak/>
-        <w:t>mit der Datenbank zu kommunizieren und eine graphische Oberfläche bereitzustellen.</w:t>
+        <w:t xml:space="preserve"> Stattdessen würde eine Client-Software eingesetzt werden, um mit der Datenbank zu kommunizieren und eine graphische Oberfläche bereitzustellen.</w:t>
       </w:r>
       <w:r>
         <w:rPr>
@@ -7095,7 +7038,14 @@
         <w:rPr>
           <w:rFonts w:cs="Arial"/>
         </w:rPr>
-        <w:t>kann es bei diesem Verfahren zu Versionskonflikten kommen, wenn die Datenbank zeitgleich von mehreren Benutzern verändert wird.</w:t>
+        <w:t xml:space="preserve">kann es bei diesem </w:t>
+      </w:r>
+      <w:r>
+        <w:rPr>
+          <w:rFonts w:cs="Arial"/>
+        </w:rPr>
+        <w:lastRenderedPageBreak/>
+        <w:t>Verfahren zu Versionskonflikten kommen, wenn die Datenbank zeitgleich von mehreren Benutzern verändert wird.</w:t>
       </w:r>
       <w:r>
         <w:rPr>
@@ -10762,21 +10712,7 @@
         <w:rPr>
           <w:rFonts w:cs="Arial"/>
         </w:rPr>
-        <w:t xml:space="preserve">Der Quellcode des Webinterfaces wurde auf einem internen </w:t>
-      </w:r>
-      <w:proofErr w:type="spellStart"/>
-      <w:r>
-        <w:rPr>
-          <w:rFonts w:cs="Arial"/>
-        </w:rPr>
-        <w:t>GitLab</w:t>
-      </w:r>
-      <w:proofErr w:type="spellEnd"/>
-      <w:r>
-        <w:rPr>
-          <w:rFonts w:cs="Arial"/>
-        </w:rPr>
-        <w:t>-Server hinterlegt und ist für alle Mitarbeiter de</w:t>
+        <w:t>Der Quellcode des Webinterfaces wurde auf einem internen GitLab-Server hinterlegt und ist für alle Mitarbeiter de</w:t>
       </w:r>
       <w:r>
         <w:rPr>
@@ -10818,21 +10754,7 @@
         <w:rPr>
           <w:rFonts w:cs="Arial"/>
         </w:rPr>
-        <w:t xml:space="preserve"> Eine chronologische Liste der Änderungen im Projekt wurde automatisch mit </w:t>
-      </w:r>
-      <w:proofErr w:type="spellStart"/>
-      <w:r>
-        <w:rPr>
-          <w:rFonts w:cs="Arial"/>
-        </w:rPr>
-        <w:t>GitLab</w:t>
-      </w:r>
-      <w:proofErr w:type="spellEnd"/>
-      <w:r>
-        <w:rPr>
-          <w:rFonts w:cs="Arial"/>
-        </w:rPr>
-        <w:t xml:space="preserve"> erstellt und ist für alle Mitarbeiter des Projektes einsehbar.</w:t>
+        <w:t xml:space="preserve"> Eine chronologische Liste der Änderungen im Projekt wurde automatisch mit GitLab erstellt und ist für alle Mitarbeiter des Projektes einsehbar.</w:t>
       </w:r>
     </w:p>
     <w:p>
@@ -11061,6 +10983,7 @@
       <w:bookmarkStart w:id="46" w:name="_Ref458591378"/>
       <w:bookmarkStart w:id="47" w:name="_Toc459016672"/>
       <w:r>
+        <w:lastRenderedPageBreak/>
         <w:t xml:space="preserve">Tabelle </w:t>
       </w:r>
       <w:fldSimple w:instr=" SEQ Tabelle \* ARABIC ">
@@ -11096,6 +11019,7 @@
       <w:tr>
         <w:trPr>
           <w:cnfStyle w:val="100000000000" w:firstRow="1" w:lastRow="0" w:firstColumn="0" w:lastColumn="0" w:oddVBand="0" w:evenVBand="0" w:oddHBand="0" w:evenHBand="0" w:firstRowFirstColumn="0" w:firstRowLastColumn="0" w:lastRowFirstColumn="0" w:lastRowLastColumn="0"/>
+          <w:cantSplit/>
         </w:trPr>
         <w:tc>
           <w:tcPr>
@@ -11103,6 +11027,10 @@
             <w:tcW w:w="3227" w:type="dxa"/>
           </w:tcPr>
           <w:p>
+            <w:pPr>
+              <w:keepNext/>
+              <w:keepLines/>
+            </w:pPr>
             <w:r>
               <w:t>Attribut</w:t>
             </w:r>
@@ -11114,6 +11042,8 @@
           </w:tcPr>
           <w:p>
             <w:pPr>
+              <w:keepNext/>
+              <w:keepLines/>
               <w:cnfStyle w:val="100000000000" w:firstRow="1" w:lastRow="0" w:firstColumn="0" w:lastColumn="0" w:oddVBand="0" w:evenVBand="0" w:oddHBand="0" w:evenHBand="0" w:firstRowFirstColumn="0" w:firstRowLastColumn="0" w:lastRowFirstColumn="0" w:lastRowLastColumn="0"/>
             </w:pPr>
             <w:r>
@@ -11125,6 +11055,7 @@
       <w:tr>
         <w:trPr>
           <w:cnfStyle w:val="000000100000" w:firstRow="0" w:lastRow="0" w:firstColumn="0" w:lastColumn="0" w:oddVBand="0" w:evenVBand="0" w:oddHBand="1" w:evenHBand="0" w:firstRowFirstColumn="0" w:firstRowLastColumn="0" w:lastRowFirstColumn="0" w:lastRowLastColumn="0"/>
+          <w:cantSplit/>
         </w:trPr>
         <w:tc>
           <w:tcPr>
@@ -11132,6 +11063,10 @@
             <w:tcW w:w="3227" w:type="dxa"/>
           </w:tcPr>
           <w:p>
+            <w:pPr>
+              <w:keepNext/>
+              <w:keepLines/>
+            </w:pPr>
             <w:r>
               <w:t>Chemikalie</w:t>
             </w:r>
@@ -11143,6 +11078,8 @@
           </w:tcPr>
           <w:p>
             <w:pPr>
+              <w:keepNext/>
+              <w:keepLines/>
               <w:cnfStyle w:val="000000100000" w:firstRow="0" w:lastRow="0" w:firstColumn="0" w:lastColumn="0" w:oddVBand="0" w:evenVBand="0" w:oddHBand="1" w:evenHBand="0" w:firstRowFirstColumn="0" w:firstRowLastColumn="0" w:lastRowFirstColumn="0" w:lastRowLastColumn="0"/>
             </w:pPr>
             <w:proofErr w:type="spellStart"/>
@@ -11162,12 +11099,19 @@
         </w:tc>
       </w:tr>
       <w:tr>
+        <w:trPr>
+          <w:cantSplit/>
+        </w:trPr>
         <w:tc>
           <w:tcPr>
             <w:cnfStyle w:val="001000000000" w:firstRow="0" w:lastRow="0" w:firstColumn="1" w:lastColumn="0" w:oddVBand="0" w:evenVBand="0" w:oddHBand="0" w:evenHBand="0" w:firstRowFirstColumn="0" w:firstRowLastColumn="0" w:lastRowFirstColumn="0" w:lastRowLastColumn="0"/>
             <w:tcW w:w="3227" w:type="dxa"/>
           </w:tcPr>
           <w:p>
+            <w:pPr>
+              <w:keepNext/>
+              <w:keepLines/>
+            </w:pPr>
             <w:r>
               <w:t>CAS-Nummer</w:t>
             </w:r>
@@ -11179,6 +11123,8 @@
           </w:tcPr>
           <w:p>
             <w:pPr>
+              <w:keepNext/>
+              <w:keepLines/>
               <w:cnfStyle w:val="000000000000" w:firstRow="0" w:lastRow="0" w:firstColumn="0" w:lastColumn="0" w:oddVBand="0" w:evenVBand="0" w:oddHBand="0" w:evenHBand="0" w:firstRowFirstColumn="0" w:firstRowLastColumn="0" w:lastRowFirstColumn="0" w:lastRowLastColumn="0"/>
             </w:pPr>
             <w:r>
@@ -11190,6 +11136,7 @@
       <w:tr>
         <w:trPr>
           <w:cnfStyle w:val="000000100000" w:firstRow="0" w:lastRow="0" w:firstColumn="0" w:lastColumn="0" w:oddVBand="0" w:evenVBand="0" w:oddHBand="1" w:evenHBand="0" w:firstRowFirstColumn="0" w:firstRowLastColumn="0" w:lastRowFirstColumn="0" w:lastRowLastColumn="0"/>
+          <w:cantSplit/>
         </w:trPr>
         <w:tc>
           <w:tcPr>
@@ -11197,6 +11144,10 @@
             <w:tcW w:w="3227" w:type="dxa"/>
           </w:tcPr>
           <w:p>
+            <w:pPr>
+              <w:keepNext/>
+              <w:keepLines/>
+            </w:pPr>
             <w:r>
               <w:t>Kategorie</w:t>
             </w:r>
@@ -11208,6 +11159,8 @@
           </w:tcPr>
           <w:p>
             <w:pPr>
+              <w:keepNext/>
+              <w:keepLines/>
               <w:cnfStyle w:val="000000100000" w:firstRow="0" w:lastRow="0" w:firstColumn="0" w:lastColumn="0" w:oddVBand="0" w:evenVBand="0" w:oddHBand="1" w:evenHBand="0" w:firstRowFirstColumn="0" w:firstRowLastColumn="0" w:lastRowFirstColumn="0" w:lastRowLastColumn="0"/>
             </w:pPr>
             <w:r>
@@ -11217,12 +11170,19 @@
         </w:tc>
       </w:tr>
       <w:tr>
+        <w:trPr>
+          <w:cantSplit/>
+        </w:trPr>
         <w:tc>
           <w:tcPr>
             <w:cnfStyle w:val="001000000000" w:firstRow="0" w:lastRow="0" w:firstColumn="1" w:lastColumn="0" w:oddVBand="0" w:evenVBand="0" w:oddHBand="0" w:evenHBand="0" w:firstRowFirstColumn="0" w:firstRowLastColumn="0" w:lastRowFirstColumn="0" w:lastRowLastColumn="0"/>
             <w:tcW w:w="3227" w:type="dxa"/>
           </w:tcPr>
           <w:p>
+            <w:pPr>
+              <w:keepNext/>
+              <w:keepLines/>
+            </w:pPr>
             <w:r>
               <w:t>Unterkategorie</w:t>
             </w:r>
@@ -11234,6 +11194,8 @@
           </w:tcPr>
           <w:p>
             <w:pPr>
+              <w:keepNext/>
+              <w:keepLines/>
               <w:cnfStyle w:val="000000000000" w:firstRow="0" w:lastRow="0" w:firstColumn="0" w:lastColumn="0" w:oddVBand="0" w:evenVBand="0" w:oddHBand="0" w:evenHBand="0" w:firstRowFirstColumn="0" w:firstRowLastColumn="0" w:lastRowFirstColumn="0" w:lastRowLastColumn="0"/>
             </w:pPr>
           </w:p>
@@ -11242,6 +11204,7 @@
       <w:tr>
         <w:trPr>
           <w:cnfStyle w:val="000000100000" w:firstRow="0" w:lastRow="0" w:firstColumn="0" w:lastColumn="0" w:oddVBand="0" w:evenVBand="0" w:oddHBand="1" w:evenHBand="0" w:firstRowFirstColumn="0" w:firstRowLastColumn="0" w:lastRowFirstColumn="0" w:lastRowLastColumn="0"/>
+          <w:cantSplit/>
         </w:trPr>
         <w:tc>
           <w:tcPr>
@@ -11249,6 +11212,10 @@
             <w:tcW w:w="3227" w:type="dxa"/>
           </w:tcPr>
           <w:p>
+            <w:pPr>
+              <w:keepNext/>
+              <w:keepLines/>
+            </w:pPr>
             <w:r>
               <w:t>Lagerungsvorschrift</w:t>
             </w:r>
@@ -11260,6 +11227,8 @@
           </w:tcPr>
           <w:p>
             <w:pPr>
+              <w:keepNext/>
+              <w:keepLines/>
               <w:cnfStyle w:val="000000100000" w:firstRow="0" w:lastRow="0" w:firstColumn="0" w:lastColumn="0" w:oddVBand="0" w:evenVBand="0" w:oddHBand="1" w:evenHBand="0" w:firstRowFirstColumn="0" w:firstRowLastColumn="0" w:lastRowFirstColumn="0" w:lastRowLastColumn="0"/>
             </w:pPr>
             <w:r>
@@ -11269,12 +11238,19 @@
         </w:tc>
       </w:tr>
       <w:tr>
+        <w:trPr>
+          <w:cantSplit/>
+        </w:trPr>
         <w:tc>
           <w:tcPr>
             <w:cnfStyle w:val="001000000000" w:firstRow="0" w:lastRow="0" w:firstColumn="1" w:lastColumn="0" w:oddVBand="0" w:evenVBand="0" w:oddHBand="0" w:evenHBand="0" w:firstRowFirstColumn="0" w:firstRowLastColumn="0" w:lastRowFirstColumn="0" w:lastRowLastColumn="0"/>
             <w:tcW w:w="3227" w:type="dxa"/>
           </w:tcPr>
           <w:p>
+            <w:pPr>
+              <w:keepNext/>
+              <w:keepLines/>
+            </w:pPr>
             <w:r>
               <w:t>Hersteller</w:t>
             </w:r>
@@ -11286,6 +11262,8 @@
           </w:tcPr>
           <w:p>
             <w:pPr>
+              <w:keepNext/>
+              <w:keepLines/>
               <w:cnfStyle w:val="000000000000" w:firstRow="0" w:lastRow="0" w:firstColumn="0" w:lastColumn="0" w:oddVBand="0" w:evenVBand="0" w:oddHBand="0" w:evenHBand="0" w:firstRowFirstColumn="0" w:firstRowLastColumn="0" w:lastRowFirstColumn="0" w:lastRowLastColumn="0"/>
             </w:pPr>
             <w:r>
@@ -11297,6 +11275,7 @@
       <w:tr>
         <w:trPr>
           <w:cnfStyle w:val="000000100000" w:firstRow="0" w:lastRow="0" w:firstColumn="0" w:lastColumn="0" w:oddVBand="0" w:evenVBand="0" w:oddHBand="1" w:evenHBand="0" w:firstRowFirstColumn="0" w:firstRowLastColumn="0" w:lastRowFirstColumn="0" w:lastRowLastColumn="0"/>
+          <w:cantSplit/>
         </w:trPr>
         <w:tc>
           <w:tcPr>
@@ -11304,6 +11283,10 @@
             <w:tcW w:w="3227" w:type="dxa"/>
           </w:tcPr>
           <w:p>
+            <w:pPr>
+              <w:keepNext/>
+              <w:keepLines/>
+            </w:pPr>
             <w:r>
               <w:t>Menge</w:t>
             </w:r>
@@ -11315,6 +11298,8 @@
           </w:tcPr>
           <w:p>
             <w:pPr>
+              <w:keepNext/>
+              <w:keepLines/>
               <w:cnfStyle w:val="000000100000" w:firstRow="0" w:lastRow="0" w:firstColumn="0" w:lastColumn="0" w:oddVBand="0" w:evenVBand="0" w:oddHBand="1" w:evenHBand="0" w:firstRowFirstColumn="0" w:firstRowLastColumn="0" w:lastRowFirstColumn="0" w:lastRowLastColumn="0"/>
             </w:pPr>
             <w:r>
@@ -11324,12 +11309,19 @@
         </w:tc>
       </w:tr>
       <w:tr>
+        <w:trPr>
+          <w:cantSplit/>
+        </w:trPr>
         <w:tc>
           <w:tcPr>
             <w:cnfStyle w:val="001000000000" w:firstRow="0" w:lastRow="0" w:firstColumn="1" w:lastColumn="0" w:oddVBand="0" w:evenVBand="0" w:oddHBand="0" w:evenHBand="0" w:firstRowFirstColumn="0" w:firstRowLastColumn="0" w:lastRowFirstColumn="0" w:lastRowLastColumn="0"/>
             <w:tcW w:w="3227" w:type="dxa"/>
           </w:tcPr>
           <w:p>
+            <w:pPr>
+              <w:keepNext/>
+              <w:keepLines/>
+            </w:pPr>
             <w:r>
               <w:t>Qualität</w:t>
             </w:r>
@@ -11341,6 +11333,8 @@
           </w:tcPr>
           <w:p>
             <w:pPr>
+              <w:keepNext/>
+              <w:keepLines/>
               <w:cnfStyle w:val="000000000000" w:firstRow="0" w:lastRow="0" w:firstColumn="0" w:lastColumn="0" w:oddVBand="0" w:evenVBand="0" w:oddHBand="0" w:evenHBand="0" w:firstRowFirstColumn="0" w:firstRowLastColumn="0" w:lastRowFirstColumn="0" w:lastRowLastColumn="0"/>
             </w:pPr>
             <w:r>
@@ -11352,6 +11346,7 @@
       <w:tr>
         <w:trPr>
           <w:cnfStyle w:val="000000100000" w:firstRow="0" w:lastRow="0" w:firstColumn="0" w:lastColumn="0" w:oddVBand="0" w:evenVBand="0" w:oddHBand="1" w:evenHBand="0" w:firstRowFirstColumn="0" w:firstRowLastColumn="0" w:lastRowFirstColumn="0" w:lastRowLastColumn="0"/>
+          <w:cantSplit/>
         </w:trPr>
         <w:tc>
           <w:tcPr>
@@ -11359,6 +11354,10 @@
             <w:tcW w:w="3227" w:type="dxa"/>
           </w:tcPr>
           <w:p>
+            <w:pPr>
+              <w:keepNext/>
+              <w:keepLines/>
+            </w:pPr>
             <w:r>
               <w:t>Batch-Nummer</w:t>
             </w:r>
@@ -11370,6 +11369,8 @@
           </w:tcPr>
           <w:p>
             <w:pPr>
+              <w:keepNext/>
+              <w:keepLines/>
               <w:cnfStyle w:val="000000100000" w:firstRow="0" w:lastRow="0" w:firstColumn="0" w:lastColumn="0" w:oddVBand="0" w:evenVBand="0" w:oddHBand="1" w:evenHBand="0" w:firstRowFirstColumn="0" w:firstRowLastColumn="0" w:lastRowFirstColumn="0" w:lastRowLastColumn="0"/>
             </w:pPr>
             <w:r>
@@ -11379,14 +11380,20 @@
         </w:tc>
       </w:tr>
       <w:tr>
+        <w:trPr>
+          <w:cantSplit/>
+        </w:trPr>
         <w:tc>
           <w:tcPr>
             <w:cnfStyle w:val="001000000000" w:firstRow="0" w:lastRow="0" w:firstColumn="1" w:lastColumn="0" w:oddVBand="0" w:evenVBand="0" w:oddHBand="0" w:evenHBand="0" w:firstRowFirstColumn="0" w:firstRowLastColumn="0" w:lastRowFirstColumn="0" w:lastRowLastColumn="0"/>
             <w:tcW w:w="3227" w:type="dxa"/>
           </w:tcPr>
           <w:p>
+            <w:pPr>
+              <w:keepNext/>
+              <w:keepLines/>
+            </w:pPr>
             <w:r>
-              <w:lastRenderedPageBreak/>
               <w:t>Summenformel</w:t>
             </w:r>
           </w:p>
@@ -11397,6 +11404,8 @@
           </w:tcPr>
           <w:p>
             <w:pPr>
+              <w:keepNext/>
+              <w:keepLines/>
               <w:cnfStyle w:val="000000000000" w:firstRow="0" w:lastRow="0" w:firstColumn="0" w:lastColumn="0" w:oddVBand="0" w:evenVBand="0" w:oddHBand="0" w:evenHBand="0" w:firstRowFirstColumn="0" w:firstRowLastColumn="0" w:lastRowFirstColumn="0" w:lastRowLastColumn="0"/>
             </w:pPr>
             <w:r>
@@ -11453,6 +11462,7 @@
       <w:tr>
         <w:trPr>
           <w:cnfStyle w:val="000000100000" w:firstRow="0" w:lastRow="0" w:firstColumn="0" w:lastColumn="0" w:oddVBand="0" w:evenVBand="0" w:oddHBand="1" w:evenHBand="0" w:firstRowFirstColumn="0" w:firstRowLastColumn="0" w:lastRowFirstColumn="0" w:lastRowLastColumn="0"/>
+          <w:cantSplit/>
         </w:trPr>
         <w:tc>
           <w:tcPr>
@@ -11460,6 +11470,10 @@
             <w:tcW w:w="3227" w:type="dxa"/>
           </w:tcPr>
           <w:p>
+            <w:pPr>
+              <w:keepNext/>
+              <w:keepLines/>
+            </w:pPr>
             <w:r>
               <w:t>Molmasse</w:t>
             </w:r>
@@ -11471,6 +11485,8 @@
           </w:tcPr>
           <w:p>
             <w:pPr>
+              <w:keepNext/>
+              <w:keepLines/>
               <w:cnfStyle w:val="000000100000" w:firstRow="0" w:lastRow="0" w:firstColumn="0" w:lastColumn="0" w:oddVBand="0" w:evenVBand="0" w:oddHBand="1" w:evenHBand="0" w:firstRowFirstColumn="0" w:firstRowLastColumn="0" w:lastRowFirstColumn="0" w:lastRowLastColumn="0"/>
             </w:pPr>
             <w:r>
@@ -11480,6 +11496,9 @@
         </w:tc>
       </w:tr>
       <w:tr>
+        <w:trPr>
+          <w:cantSplit/>
+        </w:trPr>
         <w:tc>
           <w:tcPr>
             <w:cnfStyle w:val="001000000000" w:firstRow="0" w:lastRow="0" w:firstColumn="1" w:lastColumn="0" w:oddVBand="0" w:evenVBand="0" w:oddHBand="0" w:evenHBand="0" w:firstRowFirstColumn="0" w:firstRowLastColumn="0" w:lastRowFirstColumn="0" w:lastRowLastColumn="0"/>
@@ -11621,6 +11640,7 @@
       </w:pPr>
       <w:bookmarkStart w:id="48" w:name="_Toc459016673"/>
       <w:r>
+        <w:lastRenderedPageBreak/>
         <w:t xml:space="preserve">Tabelle </w:t>
       </w:r>
       <w:fldSimple w:instr=" SEQ Tabelle \* ARABIC ">
@@ -11655,6 +11675,7 @@
       <w:tr>
         <w:trPr>
           <w:cnfStyle w:val="100000000000" w:firstRow="1" w:lastRow="0" w:firstColumn="0" w:lastColumn="0" w:oddVBand="0" w:evenVBand="0" w:oddHBand="0" w:evenHBand="0" w:firstRowFirstColumn="0" w:firstRowLastColumn="0" w:lastRowFirstColumn="0" w:lastRowLastColumn="0"/>
+          <w:cantSplit/>
         </w:trPr>
         <w:tc>
           <w:tcPr>
@@ -11662,6 +11683,10 @@
             <w:tcW w:w="3369" w:type="dxa"/>
           </w:tcPr>
           <w:p>
+            <w:pPr>
+              <w:keepNext/>
+              <w:keepLines/>
+            </w:pPr>
             <w:r>
               <w:t>Stoff</w:t>
             </w:r>
@@ -11673,6 +11698,8 @@
           </w:tcPr>
           <w:p>
             <w:pPr>
+              <w:keepNext/>
+              <w:keepLines/>
               <w:cnfStyle w:val="100000000000" w:firstRow="1" w:lastRow="0" w:firstColumn="0" w:lastColumn="0" w:oddVBand="0" w:evenVBand="0" w:oddHBand="0" w:evenHBand="0" w:firstRowFirstColumn="0" w:firstRowLastColumn="0" w:lastRowFirstColumn="0" w:lastRowLastColumn="0"/>
             </w:pPr>
             <w:r>
@@ -11684,6 +11711,7 @@
       <w:tr>
         <w:trPr>
           <w:cnfStyle w:val="000000100000" w:firstRow="0" w:lastRow="0" w:firstColumn="0" w:lastColumn="0" w:oddVBand="0" w:evenVBand="0" w:oddHBand="1" w:evenHBand="0" w:firstRowFirstColumn="0" w:firstRowLastColumn="0" w:lastRowFirstColumn="0" w:lastRowLastColumn="0"/>
+          <w:cantSplit/>
         </w:trPr>
         <w:tc>
           <w:tcPr>
@@ -11691,6 +11719,10 @@
             <w:tcW w:w="3369" w:type="dxa"/>
           </w:tcPr>
           <w:p>
+            <w:pPr>
+              <w:keepNext/>
+              <w:keepLines/>
+            </w:pPr>
             <w:r>
               <w:t>ID</w:t>
             </w:r>
@@ -11702,6 +11734,8 @@
           </w:tcPr>
           <w:p>
             <w:pPr>
+              <w:keepNext/>
+              <w:keepLines/>
               <w:cnfStyle w:val="000000100000" w:firstRow="0" w:lastRow="0" w:firstColumn="0" w:lastColumn="0" w:oddVBand="0" w:evenVBand="0" w:oddHBand="1" w:evenHBand="0" w:firstRowFirstColumn="0" w:firstRowLastColumn="0" w:lastRowFirstColumn="0" w:lastRowLastColumn="0"/>
             </w:pPr>
             <w:r>
@@ -11711,12 +11745,19 @@
         </w:tc>
       </w:tr>
       <w:tr>
+        <w:trPr>
+          <w:cantSplit/>
+        </w:trPr>
         <w:tc>
           <w:tcPr>
             <w:cnfStyle w:val="001000000000" w:firstRow="0" w:lastRow="0" w:firstColumn="1" w:lastColumn="0" w:oddVBand="0" w:evenVBand="0" w:oddHBand="0" w:evenHBand="0" w:firstRowFirstColumn="0" w:firstRowLastColumn="0" w:lastRowFirstColumn="0" w:lastRowLastColumn="0"/>
             <w:tcW w:w="3369" w:type="dxa"/>
           </w:tcPr>
           <w:p>
+            <w:pPr>
+              <w:keepNext/>
+              <w:keepLines/>
+            </w:pPr>
             <w:r>
               <w:t>Name</w:t>
             </w:r>
@@ -11728,6 +11769,8 @@
           </w:tcPr>
           <w:p>
             <w:pPr>
+              <w:keepNext/>
+              <w:keepLines/>
               <w:cnfStyle w:val="000000000000" w:firstRow="0" w:lastRow="0" w:firstColumn="0" w:lastColumn="0" w:oddVBand="0" w:evenVBand="0" w:oddHBand="0" w:evenHBand="0" w:firstRowFirstColumn="0" w:firstRowLastColumn="0" w:lastRowFirstColumn="0" w:lastRowLastColumn="0"/>
             </w:pPr>
             <w:proofErr w:type="spellStart"/>
@@ -11749,6 +11792,7 @@
       <w:tr>
         <w:trPr>
           <w:cnfStyle w:val="000000100000" w:firstRow="0" w:lastRow="0" w:firstColumn="0" w:lastColumn="0" w:oddVBand="0" w:evenVBand="0" w:oddHBand="1" w:evenHBand="0" w:firstRowFirstColumn="0" w:firstRowLastColumn="0" w:lastRowFirstColumn="0" w:lastRowLastColumn="0"/>
+          <w:cantSplit/>
         </w:trPr>
         <w:tc>
           <w:tcPr>
@@ -11756,6 +11800,10 @@
             <w:tcW w:w="3369" w:type="dxa"/>
           </w:tcPr>
           <w:p>
+            <w:pPr>
+              <w:keepNext/>
+              <w:keepLines/>
+            </w:pPr>
             <w:proofErr w:type="spellStart"/>
             <w:r>
               <w:t>CASNr</w:t>
@@ -11769,6 +11817,8 @@
           </w:tcPr>
           <w:p>
             <w:pPr>
+              <w:keepNext/>
+              <w:keepLines/>
               <w:cnfStyle w:val="000000100000" w:firstRow="0" w:lastRow="0" w:firstColumn="0" w:lastColumn="0" w:oddVBand="0" w:evenVBand="0" w:oddHBand="1" w:evenHBand="0" w:firstRowFirstColumn="0" w:firstRowLastColumn="0" w:lastRowFirstColumn="0" w:lastRowLastColumn="0"/>
             </w:pPr>
             <w:r>
@@ -11778,12 +11828,19 @@
         </w:tc>
       </w:tr>
       <w:tr>
+        <w:trPr>
+          <w:cantSplit/>
+        </w:trPr>
         <w:tc>
           <w:tcPr>
             <w:cnfStyle w:val="001000000000" w:firstRow="0" w:lastRow="0" w:firstColumn="1" w:lastColumn="0" w:oddVBand="0" w:evenVBand="0" w:oddHBand="0" w:evenHBand="0" w:firstRowFirstColumn="0" w:firstRowLastColumn="0" w:lastRowFirstColumn="0" w:lastRowLastColumn="0"/>
             <w:tcW w:w="3369" w:type="dxa"/>
           </w:tcPr>
           <w:p>
+            <w:pPr>
+              <w:keepNext/>
+              <w:keepLines/>
+            </w:pPr>
             <w:r>
               <w:t>Summenformel</w:t>
             </w:r>
@@ -11795,6 +11852,8 @@
           </w:tcPr>
           <w:p>
             <w:pPr>
+              <w:keepNext/>
+              <w:keepLines/>
               <w:cnfStyle w:val="000000000000" w:firstRow="0" w:lastRow="0" w:firstColumn="0" w:lastColumn="0" w:oddVBand="0" w:evenVBand="0" w:oddHBand="0" w:evenHBand="0" w:firstRowFirstColumn="0" w:firstRowLastColumn="0" w:lastRowFirstColumn="0" w:lastRowLastColumn="0"/>
             </w:pPr>
             <w:r>
@@ -11851,6 +11910,7 @@
       <w:tr>
         <w:trPr>
           <w:cnfStyle w:val="000000100000" w:firstRow="0" w:lastRow="0" w:firstColumn="0" w:lastColumn="0" w:oddVBand="0" w:evenVBand="0" w:oddHBand="1" w:evenHBand="0" w:firstRowFirstColumn="0" w:firstRowLastColumn="0" w:lastRowFirstColumn="0" w:lastRowLastColumn="0"/>
+          <w:cantSplit/>
         </w:trPr>
         <w:tc>
           <w:tcPr>
@@ -11858,6 +11918,10 @@
             <w:tcW w:w="3369" w:type="dxa"/>
           </w:tcPr>
           <w:p>
+            <w:pPr>
+              <w:keepNext/>
+              <w:keepLines/>
+            </w:pPr>
             <w:proofErr w:type="spellStart"/>
             <w:r>
               <w:t>Kategorie_ID</w:t>
@@ -11871,6 +11935,8 @@
           </w:tcPr>
           <w:p>
             <w:pPr>
+              <w:keepNext/>
+              <w:keepLines/>
               <w:cnfStyle w:val="000000100000" w:firstRow="0" w:lastRow="0" w:firstColumn="0" w:lastColumn="0" w:oddVBand="0" w:evenVBand="0" w:oddHBand="1" w:evenHBand="0" w:firstRowFirstColumn="0" w:firstRowLastColumn="0" w:lastRowFirstColumn="0" w:lastRowLastColumn="0"/>
             </w:pPr>
             <w:r>
@@ -11880,12 +11946,19 @@
         </w:tc>
       </w:tr>
       <w:tr>
+        <w:trPr>
+          <w:cantSplit/>
+        </w:trPr>
         <w:tc>
           <w:tcPr>
             <w:cnfStyle w:val="001000000000" w:firstRow="0" w:lastRow="0" w:firstColumn="1" w:lastColumn="0" w:oddVBand="0" w:evenVBand="0" w:oddHBand="0" w:evenHBand="0" w:firstRowFirstColumn="0" w:firstRowLastColumn="0" w:lastRowFirstColumn="0" w:lastRowLastColumn="0"/>
             <w:tcW w:w="3369" w:type="dxa"/>
           </w:tcPr>
           <w:p>
+            <w:pPr>
+              <w:keepNext/>
+              <w:keepLines/>
+            </w:pPr>
             <w:proofErr w:type="spellStart"/>
             <w:r>
               <w:t>Unterkategorie_ID</w:t>
@@ -11899,6 +11972,8 @@
           </w:tcPr>
           <w:p>
             <w:pPr>
+              <w:keepNext/>
+              <w:keepLines/>
               <w:cnfStyle w:val="000000000000" w:firstRow="0" w:lastRow="0" w:firstColumn="0" w:lastColumn="0" w:oddVBand="0" w:evenVBand="0" w:oddHBand="0" w:evenHBand="0" w:firstRowFirstColumn="0" w:firstRowLastColumn="0" w:lastRowFirstColumn="0" w:lastRowLastColumn="0"/>
             </w:pPr>
             <w:r>
@@ -11910,6 +11985,7 @@
       <w:tr>
         <w:trPr>
           <w:cnfStyle w:val="000000100000" w:firstRow="0" w:lastRow="0" w:firstColumn="0" w:lastColumn="0" w:oddVBand="0" w:evenVBand="0" w:oddHBand="1" w:evenHBand="0" w:firstRowFirstColumn="0" w:firstRowLastColumn="0" w:lastRowFirstColumn="0" w:lastRowLastColumn="0"/>
+          <w:cantSplit/>
         </w:trPr>
         <w:tc>
           <w:tcPr>
@@ -11917,6 +11993,10 @@
             <w:tcW w:w="3369" w:type="dxa"/>
           </w:tcPr>
           <w:p>
+            <w:pPr>
+              <w:keepNext/>
+              <w:keepLines/>
+            </w:pPr>
             <w:r>
               <w:t>Gefahr</w:t>
             </w:r>
@@ -11931,6 +12011,8 @@
           </w:tcPr>
           <w:p>
             <w:pPr>
+              <w:keepNext/>
+              <w:keepLines/>
               <w:cnfStyle w:val="000000100000" w:firstRow="0" w:lastRow="0" w:firstColumn="0" w:lastColumn="0" w:oddVBand="0" w:evenVBand="0" w:oddHBand="1" w:evenHBand="0" w:firstRowFirstColumn="0" w:firstRowLastColumn="0" w:lastRowFirstColumn="0" w:lastRowLastColumn="0"/>
             </w:pPr>
             <w:r>
@@ -11940,12 +12022,19 @@
         </w:tc>
       </w:tr>
       <w:tr>
+        <w:trPr>
+          <w:cantSplit/>
+        </w:trPr>
         <w:tc>
           <w:tcPr>
             <w:cnfStyle w:val="001000000000" w:firstRow="0" w:lastRow="0" w:firstColumn="1" w:lastColumn="0" w:oddVBand="0" w:evenVBand="0" w:oddHBand="0" w:evenHBand="0" w:firstRowFirstColumn="0" w:firstRowLastColumn="0" w:lastRowFirstColumn="0" w:lastRowLastColumn="0"/>
             <w:tcW w:w="3369" w:type="dxa"/>
           </w:tcPr>
           <w:p>
+            <w:pPr>
+              <w:keepNext/>
+              <w:keepLines/>
+            </w:pPr>
             <w:r>
               <w:t>Sätze</w:t>
             </w:r>
@@ -11957,6 +12046,8 @@
           </w:tcPr>
           <w:p>
             <w:pPr>
+              <w:keepNext/>
+              <w:keepLines/>
               <w:cnfStyle w:val="000000000000" w:firstRow="0" w:lastRow="0" w:firstColumn="0" w:lastColumn="0" w:oddVBand="0" w:evenVBand="0" w:oddHBand="0" w:evenHBand="0" w:firstRowFirstColumn="0" w:firstRowLastColumn="0" w:lastRowFirstColumn="0" w:lastRowLastColumn="0"/>
             </w:pPr>
           </w:p>
@@ -11965,6 +12056,7 @@
       <w:tr>
         <w:trPr>
           <w:cnfStyle w:val="000000100000" w:firstRow="0" w:lastRow="0" w:firstColumn="0" w:lastColumn="0" w:oddVBand="0" w:evenVBand="0" w:oddHBand="1" w:evenHBand="0" w:firstRowFirstColumn="0" w:firstRowLastColumn="0" w:lastRowFirstColumn="0" w:lastRowLastColumn="0"/>
+          <w:cantSplit/>
         </w:trPr>
         <w:tc>
           <w:tcPr>
@@ -11975,6 +12067,10 @@
             </w:tcBorders>
           </w:tcPr>
           <w:p>
+            <w:pPr>
+              <w:keepNext/>
+              <w:keepLines/>
+            </w:pPr>
             <w:r>
               <w:t>GHS-Symbole</w:t>
             </w:r>
@@ -11989,6 +12085,8 @@
           </w:tcPr>
           <w:p>
             <w:pPr>
+              <w:keepNext/>
+              <w:keepLines/>
               <w:cnfStyle w:val="000000100000" w:firstRow="0" w:lastRow="0" w:firstColumn="0" w:lastColumn="0" w:oddVBand="0" w:evenVBand="0" w:oddHBand="1" w:evenHBand="0" w:firstRowFirstColumn="0" w:firstRowLastColumn="0" w:lastRowFirstColumn="0" w:lastRowLastColumn="0"/>
             </w:pPr>
             <w:r>
@@ -11998,6 +12096,9 @@
         </w:tc>
       </w:tr>
       <w:tr>
+        <w:trPr>
+          <w:cantSplit/>
+        </w:trPr>
         <w:tc>
           <w:tcPr>
             <w:cnfStyle w:val="001000000000" w:firstRow="0" w:lastRow="0" w:firstColumn="1" w:lastColumn="0" w:oddVBand="0" w:evenVBand="0" w:oddHBand="0" w:evenHBand="0" w:firstRowFirstColumn="0" w:firstRowLastColumn="0" w:lastRowFirstColumn="0" w:lastRowLastColumn="0"/>
@@ -12008,6 +12109,10 @@
             </w:tcBorders>
           </w:tcPr>
           <w:p>
+            <w:pPr>
+              <w:keepNext/>
+              <w:keepLines/>
+            </w:pPr>
             <w:r>
               <w:t>Lieferung</w:t>
             </w:r>
@@ -12023,6 +12128,8 @@
           </w:tcPr>
           <w:p>
             <w:pPr>
+              <w:keepNext/>
+              <w:keepLines/>
               <w:cnfStyle w:val="000000000000" w:firstRow="0" w:lastRow="0" w:firstColumn="0" w:lastColumn="0" w:oddVBand="0" w:evenVBand="0" w:oddHBand="0" w:evenHBand="0" w:firstRowFirstColumn="0" w:firstRowLastColumn="0" w:lastRowFirstColumn="0" w:lastRowLastColumn="0"/>
               <w:rPr>
                 <w:b/>
@@ -12040,6 +12147,7 @@
       <w:tr>
         <w:trPr>
           <w:cnfStyle w:val="000000100000" w:firstRow="0" w:lastRow="0" w:firstColumn="0" w:lastColumn="0" w:oddVBand="0" w:evenVBand="0" w:oddHBand="1" w:evenHBand="0" w:firstRowFirstColumn="0" w:firstRowLastColumn="0" w:lastRowFirstColumn="0" w:lastRowLastColumn="0"/>
+          <w:cantSplit/>
         </w:trPr>
         <w:tc>
           <w:tcPr>
@@ -12050,6 +12158,10 @@
             </w:tcBorders>
           </w:tcPr>
           <w:p>
+            <w:pPr>
+              <w:keepNext/>
+              <w:keepLines/>
+            </w:pPr>
             <w:r>
               <w:t>ID</w:t>
             </w:r>
@@ -12064,6 +12176,8 @@
           </w:tcPr>
           <w:p>
             <w:pPr>
+              <w:keepNext/>
+              <w:keepLines/>
               <w:cnfStyle w:val="000000100000" w:firstRow="0" w:lastRow="0" w:firstColumn="0" w:lastColumn="0" w:oddVBand="0" w:evenVBand="0" w:oddHBand="1" w:evenHBand="0" w:firstRowFirstColumn="0" w:firstRowLastColumn="0" w:lastRowFirstColumn="0" w:lastRowLastColumn="0"/>
             </w:pPr>
             <w:r>
@@ -12073,12 +12187,19 @@
         </w:tc>
       </w:tr>
       <w:tr>
+        <w:trPr>
+          <w:cantSplit/>
+        </w:trPr>
         <w:tc>
           <w:tcPr>
             <w:cnfStyle w:val="001000000000" w:firstRow="0" w:lastRow="0" w:firstColumn="1" w:lastColumn="0" w:oddVBand="0" w:evenVBand="0" w:oddHBand="0" w:evenHBand="0" w:firstRowFirstColumn="0" w:firstRowLastColumn="0" w:lastRowFirstColumn="0" w:lastRowLastColumn="0"/>
             <w:tcW w:w="3369" w:type="dxa"/>
           </w:tcPr>
           <w:p>
+            <w:pPr>
+              <w:keepNext/>
+              <w:keepLines/>
+            </w:pPr>
             <w:proofErr w:type="spellStart"/>
             <w:r>
               <w:t>Stoff_ID</w:t>
@@ -12092,6 +12213,8 @@
           </w:tcPr>
           <w:p>
             <w:pPr>
+              <w:keepNext/>
+              <w:keepLines/>
               <w:cnfStyle w:val="000000000000" w:firstRow="0" w:lastRow="0" w:firstColumn="0" w:lastColumn="0" w:oddVBand="0" w:evenVBand="0" w:oddHBand="0" w:evenHBand="0" w:firstRowFirstColumn="0" w:firstRowLastColumn="0" w:lastRowFirstColumn="0" w:lastRowLastColumn="0"/>
             </w:pPr>
             <w:r>
@@ -12103,6 +12226,7 @@
       <w:tr>
         <w:trPr>
           <w:cnfStyle w:val="000000100000" w:firstRow="0" w:lastRow="0" w:firstColumn="0" w:lastColumn="0" w:oddVBand="0" w:evenVBand="0" w:oddHBand="1" w:evenHBand="0" w:firstRowFirstColumn="0" w:firstRowLastColumn="0" w:lastRowFirstColumn="0" w:lastRowLastColumn="0"/>
+          <w:cantSplit/>
         </w:trPr>
         <w:tc>
           <w:tcPr>
@@ -12110,6 +12234,10 @@
             <w:tcW w:w="3369" w:type="dxa"/>
           </w:tcPr>
           <w:p>
+            <w:pPr>
+              <w:keepNext/>
+              <w:keepLines/>
+            </w:pPr>
             <w:r>
               <w:t>Batch-Nummer</w:t>
             </w:r>
@@ -12121,6 +12249,8 @@
           </w:tcPr>
           <w:p>
             <w:pPr>
+              <w:keepNext/>
+              <w:keepLines/>
               <w:cnfStyle w:val="000000100000" w:firstRow="0" w:lastRow="0" w:firstColumn="0" w:lastColumn="0" w:oddVBand="0" w:evenVBand="0" w:oddHBand="1" w:evenHBand="0" w:firstRowFirstColumn="0" w:firstRowLastColumn="0" w:lastRowFirstColumn="0" w:lastRowLastColumn="0"/>
             </w:pPr>
             <w:r>
@@ -12130,12 +12260,19 @@
         </w:tc>
       </w:tr>
       <w:tr>
+        <w:trPr>
+          <w:cantSplit/>
+        </w:trPr>
         <w:tc>
           <w:tcPr>
             <w:cnfStyle w:val="001000000000" w:firstRow="0" w:lastRow="0" w:firstColumn="1" w:lastColumn="0" w:oddVBand="0" w:evenVBand="0" w:oddHBand="0" w:evenHBand="0" w:firstRowFirstColumn="0" w:firstRowLastColumn="0" w:lastRowFirstColumn="0" w:lastRowLastColumn="0"/>
             <w:tcW w:w="3369" w:type="dxa"/>
           </w:tcPr>
           <w:p>
+            <w:pPr>
+              <w:keepNext/>
+              <w:keepLines/>
+            </w:pPr>
             <w:r>
               <w:t>Menge</w:t>
             </w:r>
@@ -12147,6 +12284,8 @@
           </w:tcPr>
           <w:p>
             <w:pPr>
+              <w:keepNext/>
+              <w:keepLines/>
               <w:cnfStyle w:val="000000000000" w:firstRow="0" w:lastRow="0" w:firstColumn="0" w:lastColumn="0" w:oddVBand="0" w:evenVBand="0" w:oddHBand="0" w:evenHBand="0" w:firstRowFirstColumn="0" w:firstRowLastColumn="0" w:lastRowFirstColumn="0" w:lastRowLastColumn="0"/>
             </w:pPr>
             <w:r>
@@ -12158,6 +12297,7 @@
       <w:tr>
         <w:trPr>
           <w:cnfStyle w:val="000000100000" w:firstRow="0" w:lastRow="0" w:firstColumn="0" w:lastColumn="0" w:oddVBand="0" w:evenVBand="0" w:oddHBand="1" w:evenHBand="0" w:firstRowFirstColumn="0" w:firstRowLastColumn="0" w:lastRowFirstColumn="0" w:lastRowLastColumn="0"/>
+          <w:cantSplit/>
         </w:trPr>
         <w:tc>
           <w:tcPr>
@@ -12165,6 +12305,10 @@
             <w:tcW w:w="3369" w:type="dxa"/>
           </w:tcPr>
           <w:p>
+            <w:pPr>
+              <w:keepNext/>
+              <w:keepLines/>
+            </w:pPr>
             <w:proofErr w:type="spellStart"/>
             <w:r>
               <w:t>Hersteller_ID</w:t>
@@ -12178,6 +12322,8 @@
           </w:tcPr>
           <w:p>
             <w:pPr>
+              <w:keepNext/>
+              <w:keepLines/>
               <w:cnfStyle w:val="000000100000" w:firstRow="0" w:lastRow="0" w:firstColumn="0" w:lastColumn="0" w:oddVBand="0" w:evenVBand="0" w:oddHBand="1" w:evenHBand="0" w:firstRowFirstColumn="0" w:firstRowLastColumn="0" w:lastRowFirstColumn="0" w:lastRowLastColumn="0"/>
             </w:pPr>
             <w:r>
@@ -12187,12 +12333,19 @@
         </w:tc>
       </w:tr>
       <w:tr>
+        <w:trPr>
+          <w:cantSplit/>
+        </w:trPr>
         <w:tc>
           <w:tcPr>
             <w:cnfStyle w:val="001000000000" w:firstRow="0" w:lastRow="0" w:firstColumn="1" w:lastColumn="0" w:oddVBand="0" w:evenVBand="0" w:oddHBand="0" w:evenHBand="0" w:firstRowFirstColumn="0" w:firstRowLastColumn="0" w:lastRowFirstColumn="0" w:lastRowLastColumn="0"/>
             <w:tcW w:w="3369" w:type="dxa"/>
           </w:tcPr>
           <w:p>
+            <w:pPr>
+              <w:keepNext/>
+              <w:keepLines/>
+            </w:pPr>
             <w:r>
               <w:t>Qualität</w:t>
             </w:r>
@@ -12204,6 +12357,8 @@
           </w:tcPr>
           <w:p>
             <w:pPr>
+              <w:keepNext/>
+              <w:keepLines/>
               <w:cnfStyle w:val="000000000000" w:firstRow="0" w:lastRow="0" w:firstColumn="0" w:lastColumn="0" w:oddVBand="0" w:evenVBand="0" w:oddHBand="0" w:evenHBand="0" w:firstRowFirstColumn="0" w:firstRowLastColumn="0" w:lastRowFirstColumn="0" w:lastRowLastColumn="0"/>
             </w:pPr>
             <w:r>
@@ -12215,6 +12370,7 @@
       <w:tr>
         <w:trPr>
           <w:cnfStyle w:val="000000100000" w:firstRow="0" w:lastRow="0" w:firstColumn="0" w:lastColumn="0" w:oddVBand="0" w:evenVBand="0" w:oddHBand="1" w:evenHBand="0" w:firstRowFirstColumn="0" w:firstRowLastColumn="0" w:lastRowFirstColumn="0" w:lastRowLastColumn="0"/>
+          <w:cantSplit/>
         </w:trPr>
         <w:tc>
           <w:tcPr>
@@ -12222,6 +12378,10 @@
             <w:tcW w:w="3369" w:type="dxa"/>
           </w:tcPr>
           <w:p>
+            <w:pPr>
+              <w:keepNext/>
+              <w:keepLines/>
+            </w:pPr>
             <w:r>
               <w:t>Molmasse</w:t>
             </w:r>
@@ -12233,6 +12393,8 @@
           </w:tcPr>
           <w:p>
             <w:pPr>
+              <w:keepNext/>
+              <w:keepLines/>
               <w:cnfStyle w:val="000000100000" w:firstRow="0" w:lastRow="0" w:firstColumn="0" w:lastColumn="0" w:oddVBand="0" w:evenVBand="0" w:oddHBand="1" w:evenHBand="0" w:firstRowFirstColumn="0" w:firstRowLastColumn="0" w:lastRowFirstColumn="0" w:lastRowLastColumn="0"/>
             </w:pPr>
             <w:r>
@@ -12242,12 +12404,19 @@
         </w:tc>
       </w:tr>
       <w:tr>
+        <w:trPr>
+          <w:cantSplit/>
+        </w:trPr>
         <w:tc>
           <w:tcPr>
             <w:cnfStyle w:val="001000000000" w:firstRow="0" w:lastRow="0" w:firstColumn="1" w:lastColumn="0" w:oddVBand="0" w:evenVBand="0" w:oddHBand="0" w:evenHBand="0" w:firstRowFirstColumn="0" w:firstRowLastColumn="0" w:lastRowFirstColumn="0" w:lastRowLastColumn="0"/>
             <w:tcW w:w="3369" w:type="dxa"/>
           </w:tcPr>
           <w:p>
+            <w:pPr>
+              <w:keepNext/>
+              <w:keepLines/>
+            </w:pPr>
             <w:proofErr w:type="spellStart"/>
             <w:r>
               <w:t>Lagerung_ID</w:t>
@@ -12261,6 +12430,8 @@
           </w:tcPr>
           <w:p>
             <w:pPr>
+              <w:keepNext/>
+              <w:keepLines/>
               <w:cnfStyle w:val="000000000000" w:firstRow="0" w:lastRow="0" w:firstColumn="0" w:lastColumn="0" w:oddVBand="0" w:evenVBand="0" w:oddHBand="0" w:evenHBand="0" w:firstRowFirstColumn="0" w:firstRowLastColumn="0" w:lastRowFirstColumn="0" w:lastRowLastColumn="0"/>
             </w:pPr>
             <w:r>
@@ -12272,6 +12443,7 @@
       <w:tr>
         <w:trPr>
           <w:cnfStyle w:val="000000100000" w:firstRow="0" w:lastRow="0" w:firstColumn="0" w:lastColumn="0" w:oddVBand="0" w:evenVBand="0" w:oddHBand="1" w:evenHBand="0" w:firstRowFirstColumn="0" w:firstRowLastColumn="0" w:lastRowFirstColumn="0" w:lastRowLastColumn="0"/>
+          <w:cantSplit/>
         </w:trPr>
         <w:tc>
           <w:tcPr>
@@ -12279,6 +12451,10 @@
             <w:tcW w:w="3369" w:type="dxa"/>
           </w:tcPr>
           <w:p>
+            <w:pPr>
+              <w:keepNext/>
+              <w:keepLines/>
+            </w:pPr>
             <w:r>
               <w:t>Verbraucht</w:t>
             </w:r>
@@ -12290,6 +12466,8 @@
           </w:tcPr>
           <w:p>
             <w:pPr>
+              <w:keepNext/>
+              <w:keepLines/>
               <w:cnfStyle w:val="000000100000" w:firstRow="0" w:lastRow="0" w:firstColumn="0" w:lastColumn="0" w:oddVBand="0" w:evenVBand="0" w:oddHBand="1" w:evenHBand="0" w:firstRowFirstColumn="0" w:firstRowLastColumn="0" w:lastRowFirstColumn="0" w:lastRowLastColumn="0"/>
             </w:pPr>
             <w:r>
@@ -12299,12 +12477,19 @@
         </w:tc>
       </w:tr>
       <w:tr>
+        <w:trPr>
+          <w:cantSplit/>
+        </w:trPr>
         <w:tc>
           <w:tcPr>
             <w:cnfStyle w:val="001000000000" w:firstRow="0" w:lastRow="0" w:firstColumn="1" w:lastColumn="0" w:oddVBand="0" w:evenVBand="0" w:oddHBand="0" w:evenHBand="0" w:firstRowFirstColumn="0" w:firstRowLastColumn="0" w:lastRowFirstColumn="0" w:lastRowLastColumn="0"/>
             <w:tcW w:w="3369" w:type="dxa"/>
           </w:tcPr>
           <w:p>
+            <w:pPr>
+              <w:keepNext/>
+              <w:keepLines/>
+            </w:pPr>
             <w:r>
               <w:t>Lieferungsdatum</w:t>
             </w:r>
@@ -12316,6 +12501,8 @@
           </w:tcPr>
           <w:p>
             <w:pPr>
+              <w:keepNext/>
+              <w:keepLines/>
               <w:cnfStyle w:val="000000000000" w:firstRow="0" w:lastRow="0" w:firstColumn="0" w:lastColumn="0" w:oddVBand="0" w:evenVBand="0" w:oddHBand="0" w:evenHBand="0" w:firstRowFirstColumn="0" w:firstRowLastColumn="0" w:lastRowFirstColumn="0" w:lastRowLastColumn="0"/>
             </w:pPr>
             <w:r>
@@ -12327,6 +12514,7 @@
       <w:tr>
         <w:trPr>
           <w:cnfStyle w:val="000000100000" w:firstRow="0" w:lastRow="0" w:firstColumn="0" w:lastColumn="0" w:oddVBand="0" w:evenVBand="0" w:oddHBand="1" w:evenHBand="0" w:firstRowFirstColumn="0" w:firstRowLastColumn="0" w:lastRowFirstColumn="0" w:lastRowLastColumn="0"/>
+          <w:cantSplit/>
         </w:trPr>
         <w:tc>
           <w:tcPr>
@@ -12334,8 +12522,11 @@
             <w:tcW w:w="3369" w:type="dxa"/>
           </w:tcPr>
           <w:p>
+            <w:pPr>
+              <w:keepNext/>
+              <w:keepLines/>
+            </w:pPr>
             <w:r>
-              <w:lastRenderedPageBreak/>
               <w:t>Öffnungsdatum</w:t>
             </w:r>
           </w:p>
@@ -12346,6 +12537,8 @@
           </w:tcPr>
           <w:p>
             <w:pPr>
+              <w:keepNext/>
+              <w:keepLines/>
               <w:cnfStyle w:val="000000100000" w:firstRow="0" w:lastRow="0" w:firstColumn="0" w:lastColumn="0" w:oddVBand="0" w:evenVBand="0" w:oddHBand="1" w:evenHBand="0" w:firstRowFirstColumn="0" w:firstRowLastColumn="0" w:lastRowFirstColumn="0" w:lastRowLastColumn="0"/>
             </w:pPr>
             <w:r>
@@ -12355,6 +12548,9 @@
         </w:tc>
       </w:tr>
       <w:tr>
+        <w:trPr>
+          <w:cantSplit/>
+        </w:trPr>
         <w:tc>
           <w:tcPr>
             <w:cnfStyle w:val="001000000000" w:firstRow="0" w:lastRow="0" w:firstColumn="1" w:lastColumn="0" w:oddVBand="0" w:evenVBand="0" w:oddHBand="0" w:evenHBand="0" w:firstRowFirstColumn="0" w:firstRowLastColumn="0" w:lastRowFirstColumn="0" w:lastRowLastColumn="0"/>
@@ -12400,6 +12596,7 @@
     </w:p>
     <w:p>
       <w:r>
+        <w:lastRenderedPageBreak/>
         <w:t xml:space="preserve">Anschließend wurde über die Schaltfläche „Ressource eintragen“ die Seite zum Eintragen von Kategorien, Unterkategorien, </w:t>
       </w:r>
       <w:r>
@@ -12772,7 +12969,6 @@
     </w:p>
     <w:p>
       <w:r>
-        <w:lastRenderedPageBreak/>
         <w:t>Anschließend wurde ü</w:t>
       </w:r>
       <w:r>
@@ -12792,6 +12988,7 @@
       </w:pPr>
       <w:bookmarkStart w:id="50" w:name="_Toc459016675"/>
       <w:r>
+        <w:lastRenderedPageBreak/>
         <w:t xml:space="preserve">Tabelle </w:t>
       </w:r>
       <w:fldSimple w:instr=" SEQ Tabelle \* ARABIC ">
@@ -13388,13 +13585,7 @@
         <w:rPr>
           <w:rFonts w:cs="Arial"/>
         </w:rPr>
-        <w:t>Eine mögliche Erweiterung ist die Anbindung von anderen Inventarisierungsmethoden, zum Beispiel für Geräte, an die Datenbank oder eine Funktion, um überlagerte Chemikalien herauszufiltern und zur Entsorgung zu markieren. Ebenfalls ein wichtiger Punkt war die Möglichkeit zur lokalen Datensicherung und volle Kontrolle über die Datensicherheit.</w:t>
-      </w:r>
-      <w:r>
-        <w:rPr>
-          <w:rFonts w:cs="Arial"/>
-        </w:rPr>
-        <w:t xml:space="preserve"> Dementsprechend wurde eine eigene, angepasste und erweiterbare </w:t>
+        <w:t xml:space="preserve">Eine mögliche Erweiterung ist die Anbindung von anderen Inventarisierungsmethoden, zum Beispiel für Geräte, an die Datenbank oder eine Funktion, um überlagerte Chemikalien herauszufiltern und zur Entsorgung zu markieren. Ebenfalls ein wichtiger Punkt war die Möglichkeit zur lokalen Datensicherung und volle Kontrolle über die Datensicherheit. Dementsprechend wurde eine eigene, angepasste und erweiterbare </w:t>
       </w:r>
       <w:r>
         <w:rPr>
@@ -13402,8 +13593,6 @@
         </w:rPr>
         <w:t>Software benötigt, die sowohl eine intuitive Benutzeroberfläche als auch einen direkten Zugriff auf die Datenbank ermöglicht.</w:t>
       </w:r>
-      <w:bookmarkStart w:id="55" w:name="_GoBack"/>
-      <w:bookmarkEnd w:id="55"/>
     </w:p>
     <w:p>
       <w:pPr>
@@ -13552,7 +13741,7 @@
           <w:rFonts w:cs="Arial"/>
         </w:rPr>
       </w:pPr>
-      <w:bookmarkStart w:id="56" w:name="_Toc458678863"/>
+      <w:bookmarkStart w:id="55" w:name="_Toc458678863"/>
       <w:r>
         <w:rPr>
           <w:rFonts w:cs="Arial"/>
@@ -13561,7 +13750,7 @@
         <w:t>Literaturverzeichnis</w:t>
       </w:r>
       <w:bookmarkEnd w:id="54"/>
-      <w:bookmarkEnd w:id="56"/>
+      <w:bookmarkEnd w:id="55"/>
     </w:p>
     <w:p>
       <w:pPr>
@@ -13630,6 +13819,52 @@
       <w:pPr>
         <w:rPr>
           <w:rFonts w:cs="Arial"/>
+        </w:rPr>
+      </w:pPr>
+      <w:r>
+        <w:rPr>
+          <w:rFonts w:cs="Arial"/>
+        </w:rPr>
+        <w:t>[</w:t>
+      </w:r>
+      <w:r>
+        <w:rPr>
+          <w:rFonts w:cs="Arial"/>
+        </w:rPr>
+        <w:t>3</w:t>
+      </w:r>
+      <w:r>
+        <w:rPr>
+          <w:rFonts w:cs="Arial"/>
+        </w:rPr>
+        <w:t>]</w:t>
+      </w:r>
+      <w:r>
+        <w:rPr>
+          <w:rFonts w:cs="Arial"/>
+        </w:rPr>
+        <w:t xml:space="preserve"> </w:t>
+      </w:r>
+      <w:r>
+        <w:t>Monitoring in Webanwendungen</w:t>
+      </w:r>
+      <w:r>
+        <w:rPr>
+          <w:rFonts w:cs="Arial"/>
+        </w:rPr>
+        <w:t xml:space="preserve">, Kim R. </w:t>
+      </w:r>
+      <w:r>
+        <w:rPr>
+          <w:rFonts w:cs="Arial"/>
+        </w:rPr>
+        <w:t>Mertens, 2013</w:t>
+      </w:r>
+    </w:p>
+    <w:p>
+      <w:pPr>
+        <w:rPr>
+          <w:rFonts w:cs="Arial"/>
           <w:lang w:val="en-US"/>
         </w:rPr>
       </w:pPr>
@@ -13638,13 +13873,464 @@
           <w:rFonts w:cs="Arial"/>
           <w:lang w:val="en-US"/>
         </w:rPr>
+        <w:t xml:space="preserve">[4] </w:t>
+      </w:r>
+      <w:r>
+        <w:rPr>
+          <w:rFonts w:cs="Arial"/>
+          <w:lang w:val="en-US"/>
+        </w:rPr>
+        <w:t>http://www.itwissen.info/definition/lexikon/Datenbank-DB-database.html</w:t>
+      </w:r>
+      <w:r>
+        <w:rPr>
+          <w:rFonts w:cs="Arial"/>
+          <w:lang w:val="en-US"/>
+        </w:rPr>
+        <w:t xml:space="preserve">, Stand: </w:t>
+      </w:r>
+      <w:r>
+        <w:rPr>
+          <w:rFonts w:cs="Arial"/>
+          <w:lang w:val="en-US"/>
+        </w:rPr>
+        <w:t>15.07.2016</w:t>
+      </w:r>
+    </w:p>
+    <w:p>
+      <w:pPr>
+        <w:rPr>
+          <w:rFonts w:cs="Arial"/>
+        </w:rPr>
+      </w:pPr>
+      <w:r>
+        <w:rPr>
+          <w:rFonts w:cs="Arial"/>
+        </w:rPr>
         <w:t>[</w:t>
       </w:r>
       <w:r>
         <w:rPr>
           <w:rFonts w:cs="Arial"/>
+        </w:rPr>
+        <w:t>5</w:t>
+      </w:r>
+      <w:r>
+        <w:rPr>
+          <w:rFonts w:cs="Arial"/>
+        </w:rPr>
+        <w:t xml:space="preserve">] </w:t>
+      </w:r>
+      <w:r>
+        <w:rPr>
+          <w:rFonts w:cs="Arial"/>
+        </w:rPr>
+        <w:t xml:space="preserve">Entwicklung </w:t>
+      </w:r>
+      <w:r>
+        <w:rPr>
+          <w:rFonts w:cs="Arial"/>
+        </w:rPr>
+        <w:t xml:space="preserve">von Datenbankanwendungen, </w:t>
+      </w:r>
+      <w:r>
+        <w:rPr>
+          <w:rStyle w:val="cite"/>
+          <w:rFonts w:cs="Arial"/>
+        </w:rPr>
+        <w:t>Aus- und Fortbildungszentrum Bremen, Mai 2004. Abgerufen: 03.08.2016</w:t>
+      </w:r>
+      <w:r>
+        <w:rPr>
+          <w:rFonts w:cs="Arial"/>
+        </w:rPr>
+        <w:t xml:space="preserve"> </w:t>
+      </w:r>
+    </w:p>
+    <w:p>
+      <w:pPr>
+        <w:rPr>
+          <w:rFonts w:cs="Arial"/>
+        </w:rPr>
+      </w:pPr>
+      <w:r>
+        <w:rPr>
+          <w:rFonts w:cs="Arial"/>
+        </w:rPr>
+        <w:t>[</w:t>
+      </w:r>
+      <w:r>
+        <w:rPr>
+          <w:rFonts w:cs="Arial"/>
+        </w:rPr>
+        <w:t>6</w:t>
+      </w:r>
+      <w:r>
+        <w:rPr>
+          <w:rFonts w:cs="Arial"/>
+        </w:rPr>
+        <w:t xml:space="preserve">] </w:t>
+      </w:r>
+      <w:r>
+        <w:rPr>
+          <w:rFonts w:cs="Arial"/>
+        </w:rPr>
+        <w:t>https://www.hdm-stuttgart.de/~riekert/lehre/db-kelz/chap6.htm</w:t>
+      </w:r>
+      <w:r>
+        <w:rPr>
+          <w:rFonts w:cs="Arial"/>
+        </w:rPr>
+        <w:t>, Stand: 1</w:t>
+      </w:r>
+      <w:r>
+        <w:rPr>
+          <w:rFonts w:cs="Arial"/>
+        </w:rPr>
+        <w:t>3</w:t>
+      </w:r>
+      <w:r>
+        <w:rPr>
+          <w:rFonts w:cs="Arial"/>
+        </w:rPr>
+        <w:t>.07.2016</w:t>
+      </w:r>
+    </w:p>
+    <w:p>
+      <w:pPr>
+        <w:rPr>
+          <w:rFonts w:cs="Arial"/>
           <w:lang w:val="en-US"/>
         </w:rPr>
+      </w:pPr>
+      <w:r>
+        <w:rPr>
+          <w:rFonts w:cs="Arial"/>
+          <w:lang w:val="en-US"/>
+        </w:rPr>
+        <w:t>[</w:t>
+      </w:r>
+      <w:r>
+        <w:rPr>
+          <w:rFonts w:cs="Arial"/>
+          <w:lang w:val="en-US"/>
+        </w:rPr>
+        <w:t>7</w:t>
+      </w:r>
+      <w:r>
+        <w:rPr>
+          <w:rFonts w:cs="Arial"/>
+          <w:lang w:val="en-US"/>
+        </w:rPr>
+        <w:t xml:space="preserve">] </w:t>
+      </w:r>
+      <w:r>
+        <w:rPr>
+          <w:rFonts w:cs="Arial"/>
+          <w:lang w:val="en-US"/>
+        </w:rPr>
+        <w:t>https://www.hdm-stuttgart.de/~riekert/lehre/db-kelz/chap4.htm</w:t>
+      </w:r>
+      <w:r>
+        <w:rPr>
+          <w:rFonts w:cs="Arial"/>
+          <w:lang w:val="en-US"/>
+        </w:rPr>
+        <w:t xml:space="preserve">, Stand: </w:t>
+      </w:r>
+      <w:r>
+        <w:rPr>
+          <w:rFonts w:cs="Arial"/>
+          <w:lang w:val="en-US"/>
+        </w:rPr>
+        <w:t>13.07.2016</w:t>
+      </w:r>
+    </w:p>
+    <w:p>
+      <w:pPr>
+        <w:rPr>
+          <w:rFonts w:cs="Arial"/>
+        </w:rPr>
+      </w:pPr>
+      <w:r>
+        <w:rPr>
+          <w:rFonts w:cs="Arial"/>
+        </w:rPr>
+        <w:t>[</w:t>
+      </w:r>
+      <w:r>
+        <w:rPr>
+          <w:rFonts w:cs="Arial"/>
+        </w:rPr>
+        <w:t>8</w:t>
+      </w:r>
+      <w:r>
+        <w:rPr>
+          <w:rFonts w:cs="Arial"/>
+        </w:rPr>
+        <w:t xml:space="preserve">] </w:t>
+      </w:r>
+      <w:r>
+        <w:rPr>
+          <w:rFonts w:cs="Arial"/>
+        </w:rPr>
+        <w:t xml:space="preserve">Datenbanken: Grundlagen und Design, F. </w:t>
+      </w:r>
+      <w:r>
+        <w:rPr>
+          <w:rFonts w:cs="Arial"/>
+        </w:rPr>
+        <w:t>Geisler, 2014</w:t>
+      </w:r>
+    </w:p>
+    <w:p>
+      <w:pPr>
+        <w:rPr>
+          <w:rFonts w:cs="Arial"/>
+          <w:lang w:val="en-US"/>
+        </w:rPr>
+      </w:pPr>
+      <w:r>
+        <w:rPr>
+          <w:rFonts w:cs="Arial"/>
+          <w:lang w:val="en-US"/>
+        </w:rPr>
+        <w:t>[</w:t>
+      </w:r>
+      <w:r>
+        <w:rPr>
+          <w:rFonts w:cs="Arial"/>
+          <w:lang w:val="en-US"/>
+        </w:rPr>
+        <w:t>9</w:t>
+      </w:r>
+      <w:r>
+        <w:rPr>
+          <w:rFonts w:cs="Arial"/>
+          <w:lang w:val="en-US"/>
+        </w:rPr>
+        <w:t xml:space="preserve">] </w:t>
+      </w:r>
+      <w:r>
+        <w:rPr>
+          <w:rFonts w:cs="Arial"/>
+          <w:lang w:val="en-US"/>
+        </w:rPr>
+        <w:t>http://news.netcraft.com/archives/2013/01/31/php-just-grows-grows.html</w:t>
+      </w:r>
+      <w:r>
+        <w:rPr>
+          <w:rFonts w:cs="Arial"/>
+          <w:lang w:val="en-US"/>
+        </w:rPr>
+        <w:t xml:space="preserve">, Stand: </w:t>
+      </w:r>
+      <w:r>
+        <w:rPr>
+          <w:rFonts w:cs="Arial"/>
+          <w:lang w:val="en-US"/>
+        </w:rPr>
+        <w:t>14.07.2016</w:t>
+      </w:r>
+    </w:p>
+    <w:p>
+      <w:pPr>
+        <w:rPr>
+          <w:rFonts w:cs="Arial"/>
+          <w:lang w:val="en-US"/>
+        </w:rPr>
+      </w:pPr>
+      <w:r>
+        <w:rPr>
+          <w:rFonts w:cs="Arial"/>
+          <w:lang w:val="en-US"/>
+        </w:rPr>
+        <w:t>[</w:t>
+      </w:r>
+      <w:r>
+        <w:rPr>
+          <w:rFonts w:cs="Arial"/>
+          <w:lang w:val="en-US"/>
+        </w:rPr>
+        <w:t>10</w:t>
+      </w:r>
+      <w:r>
+        <w:rPr>
+          <w:rFonts w:cs="Arial"/>
+          <w:lang w:val="en-US"/>
+        </w:rPr>
+        <w:t xml:space="preserve">] </w:t>
+      </w:r>
+      <w:r>
+        <w:rPr>
+          <w:rFonts w:cs="Arial"/>
+          <w:lang w:val="en-US"/>
+        </w:rPr>
+        <w:t>https://w3techs.com/technologies/overview/programming_language/all</w:t>
+      </w:r>
+      <w:r>
+        <w:rPr>
+          <w:rFonts w:cs="Arial"/>
+          <w:lang w:val="en-US"/>
+        </w:rPr>
+        <w:t xml:space="preserve">, Stand: </w:t>
+      </w:r>
+      <w:r>
+        <w:rPr>
+          <w:rFonts w:cs="Arial"/>
+          <w:lang w:val="en-US"/>
+        </w:rPr>
+        <w:t>14.07.2016</w:t>
+      </w:r>
+    </w:p>
+    <w:p>
+      <w:pPr>
+        <w:rPr>
+          <w:rFonts w:cs="Arial"/>
+          <w:lang w:val="en-US"/>
+        </w:rPr>
+      </w:pPr>
+      <w:r>
+        <w:rPr>
+          <w:rFonts w:cs="Arial"/>
+          <w:lang w:val="en-US"/>
+        </w:rPr>
+        <w:t>[</w:t>
+      </w:r>
+      <w:r>
+        <w:rPr>
+          <w:rFonts w:cs="Arial"/>
+          <w:lang w:val="en-US"/>
+        </w:rPr>
+        <w:t>1</w:t>
+      </w:r>
+      <w:r>
+        <w:rPr>
+          <w:rFonts w:cs="Arial"/>
+          <w:lang w:val="en-US"/>
+        </w:rPr>
+        <w:t>1</w:t>
+      </w:r>
+      <w:r>
+        <w:rPr>
+          <w:rFonts w:cs="Arial"/>
+          <w:lang w:val="en-US"/>
+        </w:rPr>
+        <w:t xml:space="preserve">] </w:t>
+      </w:r>
+      <w:r>
+        <w:rPr>
+          <w:rFonts w:cs="Arial"/>
+          <w:lang w:val="en-US"/>
+        </w:rPr>
+        <w:t>https://w3techs.com/technologies/history_overview/programming_language/ms/y</w:t>
+      </w:r>
+      <w:r>
+        <w:rPr>
+          <w:rFonts w:cs="Arial"/>
+          <w:lang w:val="en-US"/>
+        </w:rPr>
+        <w:t xml:space="preserve">, Stand: </w:t>
+      </w:r>
+      <w:r>
+        <w:rPr>
+          <w:rFonts w:cs="Arial"/>
+          <w:lang w:val="en-US"/>
+        </w:rPr>
+        <w:t>14.07.2016</w:t>
+      </w:r>
+    </w:p>
+    <w:p>
+      <w:pPr>
+        <w:rPr>
+          <w:rStyle w:val="Hyperlink"/>
+          <w:rFonts w:cs="Arial"/>
+          <w:lang w:val="en-US"/>
+        </w:rPr>
+      </w:pPr>
+      <w:r>
+        <w:rPr>
+          <w:rFonts w:cs="Arial"/>
+          <w:lang w:val="en-US"/>
+        </w:rPr>
+        <w:t>[</w:t>
+      </w:r>
+      <w:r>
+        <w:rPr>
+          <w:rFonts w:cs="Arial"/>
+          <w:lang w:val="en-US"/>
+        </w:rPr>
+        <w:t>1</w:t>
+      </w:r>
+      <w:r>
+        <w:rPr>
+          <w:rFonts w:cs="Arial"/>
+          <w:lang w:val="en-US"/>
+        </w:rPr>
+        <w:t>2</w:t>
+      </w:r>
+      <w:r>
+        <w:rPr>
+          <w:rFonts w:cs="Arial"/>
+          <w:lang w:val="en-US"/>
+        </w:rPr>
+        <w:t>]</w:t>
+      </w:r>
+      <w:r>
+        <w:rPr>
+          <w:rFonts w:cs="Arial"/>
+          <w:lang w:val="en-US"/>
+        </w:rPr>
+        <w:t xml:space="preserve"> </w:t>
+      </w:r>
+      <w:r>
+        <w:rPr>
+          <w:rFonts w:cs="Arial"/>
+          <w:lang w:val="en-US"/>
+        </w:rPr>
+        <w:t>https://www.neuhold.pro/php/kapitel0</w:t>
+      </w:r>
+      <w:r>
+        <w:rPr>
+          <w:rFonts w:cs="Arial"/>
+          <w:lang w:val="en-US"/>
+        </w:rPr>
+        <w:t xml:space="preserve">, Stand: </w:t>
+      </w:r>
+      <w:r>
+        <w:rPr>
+          <w:rFonts w:cs="Arial"/>
+          <w:lang w:val="en-US"/>
+        </w:rPr>
+        <w:t>13.07.2016</w:t>
+      </w:r>
+    </w:p>
+    <w:p>
+      <w:pPr>
+        <w:rPr>
+          <w:rFonts w:cs="Arial"/>
+          <w:lang w:val="en-US"/>
+        </w:rPr>
+      </w:pPr>
+      <w:r>
+        <w:rPr>
+          <w:rFonts w:cs="Arial"/>
+          <w:lang w:val="en-US"/>
+        </w:rPr>
+        <w:t>[</w:t>
+      </w:r>
+      <w:r>
+        <w:rPr>
+          <w:rFonts w:cs="Arial"/>
+          <w:lang w:val="en-US"/>
+        </w:rPr>
+        <w:t>1</w:t>
+      </w:r>
+      <w:r>
+        <w:rPr>
+          <w:rFonts w:cs="Arial"/>
+          <w:lang w:val="en-US"/>
+        </w:rPr>
         <w:t>3</w:t>
       </w:r>
       <w:r>
@@ -13652,14 +14338,14 @@
           <w:rFonts w:cs="Arial"/>
           <w:lang w:val="en-US"/>
         </w:rPr>
-        <w:t>]</w:t>
+        <w:t xml:space="preserve">] </w:t>
       </w:r>
       <w:r>
         <w:rPr>
           <w:rFonts w:cs="Arial"/>
           <w:lang w:val="en-US"/>
         </w:rPr>
-        <w:t xml:space="preserve"> https://de.wikipedia.org/wiki/Webanwendung</w:t>
+        <w:t>https://www.w3.org/Style/CSS/</w:t>
       </w:r>
       <w:r>
         <w:rPr>
@@ -13673,6 +14359,35 @@
           <w:rFonts w:cs="Arial"/>
           <w:lang w:val="en-US"/>
         </w:rPr>
+        <w:t>13.07.2016</w:t>
+      </w:r>
+    </w:p>
+    <w:p>
+      <w:pPr>
+        <w:rPr>
+          <w:rFonts w:cs="Arial"/>
+          <w:lang w:val="en-US"/>
+        </w:rPr>
+      </w:pPr>
+      <w:r>
+        <w:rPr>
+          <w:rFonts w:cs="Arial"/>
+          <w:lang w:val="en-US"/>
+        </w:rPr>
+        <w:t>[14] https://www.sqlite.org/</w:t>
+      </w:r>
+      <w:r>
+        <w:rPr>
+          <w:rFonts w:cs="Arial"/>
+          <w:lang w:val="en-US"/>
+        </w:rPr>
+        <w:t xml:space="preserve">, Stand: </w:t>
+      </w:r>
+      <w:r>
+        <w:rPr>
+          <w:rFonts w:cs="Arial"/>
+          <w:lang w:val="en-US"/>
+        </w:rPr>
         <w:t>14.07.2016</w:t>
       </w:r>
     </w:p>
@@ -13688,20 +14403,34 @@
           <w:rFonts w:cs="Arial"/>
           <w:lang w:val="en-US"/>
         </w:rPr>
-        <w:t xml:space="preserve">[4] </w:t>
+        <w:t>[1</w:t>
       </w:r>
       <w:r>
         <w:rPr>
           <w:rFonts w:cs="Arial"/>
           <w:lang w:val="en-US"/>
         </w:rPr>
-        <w:t>http://www.itwissen.info/definition/lexikon/Datenbank-DB-database.html</w:t>
+        <w:t>5</w:t>
       </w:r>
       <w:r>
         <w:rPr>
           <w:rFonts w:cs="Arial"/>
           <w:lang w:val="en-US"/>
         </w:rPr>
+        <w:t xml:space="preserve">] </w:t>
+      </w:r>
+      <w:r>
+        <w:rPr>
+          <w:rFonts w:cs="Arial"/>
+          <w:lang w:val="en-US"/>
+        </w:rPr>
+        <w:t>http://www.softguide.de/programm/chemikalienverzeichnis</w:t>
+      </w:r>
+      <w:r>
+        <w:rPr>
+          <w:rFonts w:cs="Arial"/>
+          <w:lang w:val="en-US"/>
+        </w:rPr>
         <w:t xml:space="preserve">, Stand: </w:t>
       </w:r>
       <w:r>
@@ -13709,736 +14438,121 @@
           <w:rFonts w:cs="Arial"/>
           <w:lang w:val="en-US"/>
         </w:rPr>
-        <w:t>15.07.2016</w:t>
-      </w:r>
-    </w:p>
-    <w:p>
-      <w:pPr>
-        <w:rPr>
-          <w:rFonts w:cs="Arial"/>
-        </w:rPr>
-      </w:pPr>
-      <w:r>
-        <w:rPr>
-          <w:rFonts w:cs="Arial"/>
+        <w:t>14.07.2016</w:t>
+      </w:r>
+    </w:p>
+    <w:p>
+      <w:pPr>
+        <w:rPr>
+          <w:rFonts w:cs="Arial"/>
+          <w:lang w:val="en-US"/>
+        </w:rPr>
+      </w:pPr>
+      <w:r>
+        <w:rPr>
+          <w:rFonts w:cs="Arial"/>
+          <w:lang w:val="en-US"/>
         </w:rPr>
         <w:t>[</w:t>
       </w:r>
       <w:r>
         <w:rPr>
           <w:rFonts w:cs="Arial"/>
-        </w:rPr>
-        <w:t>5</w:t>
-      </w:r>
-      <w:r>
-        <w:rPr>
-          <w:rFonts w:cs="Arial"/>
+          <w:lang w:val="en-US"/>
+        </w:rPr>
+        <w:t>1</w:t>
+      </w:r>
+      <w:r>
+        <w:rPr>
+          <w:rFonts w:cs="Arial"/>
+          <w:lang w:val="en-US"/>
+        </w:rPr>
+        <w:t>6</w:t>
+      </w:r>
+      <w:r>
+        <w:rPr>
+          <w:rFonts w:cs="Arial"/>
+          <w:lang w:val="en-US"/>
         </w:rPr>
         <w:t xml:space="preserve">] </w:t>
       </w:r>
       <w:r>
         <w:rPr>
           <w:rFonts w:cs="Arial"/>
-        </w:rPr>
-        <w:t xml:space="preserve">Entwicklung </w:t>
-      </w:r>
-      <w:r>
-        <w:rPr>
-          <w:rFonts w:cs="Arial"/>
-        </w:rPr>
-        <w:t xml:space="preserve">von Datenbankanwendungen, </w:t>
-      </w:r>
-      <w:r>
-        <w:rPr>
-          <w:rStyle w:val="cite"/>
-          <w:rFonts w:cs="Arial"/>
-        </w:rPr>
-        <w:t>Aus- und Fortbildungszentrum Bremen, Mai 2004. Abgerufen: 03.08.2016</w:t>
-      </w:r>
-      <w:r>
-        <w:rPr>
-          <w:rFonts w:cs="Arial"/>
-        </w:rPr>
-        <w:t xml:space="preserve"> </w:t>
-      </w:r>
-    </w:p>
-    <w:p>
-      <w:pPr>
-        <w:rPr>
-          <w:rFonts w:cs="Arial"/>
-        </w:rPr>
-      </w:pPr>
-      <w:r>
-        <w:rPr>
-          <w:rFonts w:cs="Arial"/>
+          <w:lang w:val="en-US"/>
+        </w:rPr>
+        <w:t>http://chemikalienverzeichnis.de/</w:t>
+      </w:r>
+      <w:r>
+        <w:rPr>
+          <w:rFonts w:cs="Arial"/>
+          <w:lang w:val="en-US"/>
+        </w:rPr>
+        <w:t xml:space="preserve">, Stand: </w:t>
+      </w:r>
+      <w:r>
+        <w:rPr>
+          <w:rFonts w:cs="Arial"/>
+          <w:lang w:val="en-US"/>
+        </w:rPr>
+        <w:t>14.07.2016</w:t>
+      </w:r>
+    </w:p>
+    <w:p>
+      <w:pPr>
+        <w:rPr>
+          <w:rFonts w:cs="Arial"/>
+          <w:lang w:val="en-US"/>
+        </w:rPr>
+      </w:pPr>
+      <w:r>
+        <w:rPr>
+          <w:rFonts w:cs="Arial"/>
+          <w:lang w:val="en-US"/>
         </w:rPr>
         <w:t>[</w:t>
       </w:r>
       <w:r>
         <w:rPr>
           <w:rFonts w:cs="Arial"/>
-        </w:rPr>
-        <w:t>6</w:t>
-      </w:r>
-      <w:r>
-        <w:rPr>
-          <w:rFonts w:cs="Arial"/>
+          <w:lang w:val="en-US"/>
+        </w:rPr>
+        <w:t>1</w:t>
+      </w:r>
+      <w:r>
+        <w:rPr>
+          <w:rFonts w:cs="Arial"/>
+          <w:lang w:val="en-US"/>
+        </w:rPr>
+        <w:t>7</w:t>
+      </w:r>
+      <w:r>
+        <w:rPr>
+          <w:rFonts w:cs="Arial"/>
+          <w:lang w:val="en-US"/>
         </w:rPr>
         <w:t xml:space="preserve">] </w:t>
       </w:r>
       <w:r>
         <w:rPr>
           <w:rFonts w:cs="Arial"/>
-        </w:rPr>
-        <w:t>https://www.hdm-stuttgart.de/~riekert/lehre/db-kelz/chap6.htm</w:t>
-      </w:r>
-      <w:r>
-        <w:rPr>
-          <w:rFonts w:cs="Arial"/>
-        </w:rPr>
-        <w:t>, Stand: 1</w:t>
-      </w:r>
-      <w:r>
-        <w:rPr>
-          <w:rFonts w:cs="Arial"/>
-        </w:rPr>
-        <w:t>3</w:t>
-      </w:r>
-      <w:r>
-        <w:rPr>
-          <w:rFonts w:cs="Arial"/>
-        </w:rPr>
-        <w:t>.07.2016</w:t>
-      </w:r>
-    </w:p>
-    <w:p>
-      <w:pPr>
-        <w:rPr>
-          <w:rFonts w:cs="Arial"/>
           <w:lang w:val="en-US"/>
         </w:rPr>
-      </w:pPr>
+        <w:t>http://www.mysqldumper.de/</w:t>
+      </w:r>
       <w:r>
         <w:rPr>
           <w:rFonts w:cs="Arial"/>
           <w:lang w:val="en-US"/>
         </w:rPr>
-        <w:t>[</w:t>
+        <w:t xml:space="preserve">, Stand: </w:t>
       </w:r>
       <w:r>
         <w:rPr>
           <w:rFonts w:cs="Arial"/>
           <w:lang w:val="en-US"/>
         </w:rPr>
-        <w:t>7</w:t>
-      </w:r>
-      <w:r>
-        <w:rPr>
-          <w:rFonts w:cs="Arial"/>
-          <w:lang w:val="en-US"/>
-        </w:rPr>
-        <w:t xml:space="preserve">] </w:t>
-      </w:r>
-      <w:r>
-        <w:rPr>
-          <w:rFonts w:cs="Arial"/>
-          <w:lang w:val="en-US"/>
-        </w:rPr>
-        <w:t>https://www.hdm-stuttgart.de/~riekert/lehre/db-kelz/chap4.htm</w:t>
-      </w:r>
-      <w:r>
-        <w:rPr>
-          <w:rFonts w:cs="Arial"/>
-          <w:lang w:val="en-US"/>
-        </w:rPr>
-        <w:t xml:space="preserve">, Stand: </w:t>
-      </w:r>
-      <w:r>
-        <w:rPr>
-          <w:rFonts w:cs="Arial"/>
-          <w:lang w:val="en-US"/>
-        </w:rPr>
-        <w:t>13.07.2016</w:t>
-      </w:r>
-    </w:p>
-    <w:p>
-      <w:pPr>
-        <w:rPr>
-          <w:rFonts w:cs="Arial"/>
-          <w:lang w:val="en-US"/>
-        </w:rPr>
-      </w:pPr>
-      <w:r>
-        <w:rPr>
-          <w:rFonts w:cs="Arial"/>
-          <w:lang w:val="en-US"/>
-        </w:rPr>
-        <w:t>[</w:t>
-      </w:r>
-      <w:r>
-        <w:rPr>
-          <w:rFonts w:cs="Arial"/>
-          <w:lang w:val="en-US"/>
-        </w:rPr>
-        <w:t>8</w:t>
-      </w:r>
-      <w:r>
-        <w:rPr>
-          <w:rFonts w:cs="Arial"/>
-          <w:lang w:val="en-US"/>
-        </w:rPr>
-        <w:t xml:space="preserve">] </w:t>
-      </w:r>
-      <w:r>
-        <w:rPr>
-          <w:rFonts w:cs="Arial"/>
-          <w:lang w:val="en-US"/>
-        </w:rPr>
-        <w:t>http://www.torsten-horn.de/techdocs/sql.htm</w:t>
-      </w:r>
-      <w:r>
-        <w:rPr>
-          <w:rFonts w:cs="Arial"/>
-          <w:lang w:val="en-US"/>
-        </w:rPr>
-        <w:t xml:space="preserve">, Stand: </w:t>
-      </w:r>
-      <w:r>
-        <w:rPr>
-          <w:rFonts w:cs="Arial"/>
-          <w:lang w:val="en-US"/>
-        </w:rPr>
-        <w:t>17.07.2016</w:t>
-      </w:r>
-    </w:p>
-    <w:p>
-      <w:pPr>
-        <w:rPr>
-          <w:rFonts w:cs="Arial"/>
-          <w:lang w:val="en-US"/>
-        </w:rPr>
-      </w:pPr>
-      <w:r>
-        <w:rPr>
-          <w:rFonts w:cs="Arial"/>
-          <w:lang w:val="en-US"/>
-        </w:rPr>
-        <w:t>[</w:t>
-      </w:r>
-      <w:r>
-        <w:rPr>
-          <w:rFonts w:cs="Arial"/>
-          <w:lang w:val="en-US"/>
-        </w:rPr>
-        <w:t>9</w:t>
-      </w:r>
-      <w:r>
-        <w:rPr>
-          <w:rFonts w:cs="Arial"/>
-          <w:lang w:val="en-US"/>
-        </w:rPr>
-        <w:t xml:space="preserve">] </w:t>
-      </w:r>
-      <w:r>
-        <w:rPr>
-          <w:rFonts w:cs="Arial"/>
-          <w:lang w:val="en-US"/>
-        </w:rPr>
-        <w:t>http://news.netcraft.com/archives/2013/01/31/php-just-grows-grows.html</w:t>
-      </w:r>
-      <w:r>
-        <w:rPr>
-          <w:rFonts w:cs="Arial"/>
-          <w:lang w:val="en-US"/>
-        </w:rPr>
-        <w:t xml:space="preserve">, Stand: </w:t>
-      </w:r>
-      <w:r>
-        <w:rPr>
-          <w:rFonts w:cs="Arial"/>
-          <w:lang w:val="en-US"/>
-        </w:rPr>
-        <w:t>14.07.2016</w:t>
-      </w:r>
-    </w:p>
-    <w:p>
-      <w:pPr>
-        <w:rPr>
-          <w:rFonts w:cs="Arial"/>
-          <w:lang w:val="en-US"/>
-        </w:rPr>
-      </w:pPr>
-      <w:r>
-        <w:rPr>
-          <w:rFonts w:cs="Arial"/>
-          <w:lang w:val="en-US"/>
-        </w:rPr>
-        <w:t>[</w:t>
-      </w:r>
-      <w:r>
-        <w:rPr>
-          <w:rFonts w:cs="Arial"/>
-          <w:lang w:val="en-US"/>
-        </w:rPr>
-        <w:t>10</w:t>
-      </w:r>
-      <w:r>
-        <w:rPr>
-          <w:rFonts w:cs="Arial"/>
-          <w:lang w:val="en-US"/>
-        </w:rPr>
-        <w:t xml:space="preserve">] </w:t>
-      </w:r>
-      <w:r>
-        <w:rPr>
-          <w:rFonts w:cs="Arial"/>
-          <w:lang w:val="en-US"/>
-        </w:rPr>
-        <w:t>https://w3techs.com/technologies/overview/programming_language/all</w:t>
-      </w:r>
-      <w:r>
-        <w:rPr>
-          <w:rFonts w:cs="Arial"/>
-          <w:lang w:val="en-US"/>
-        </w:rPr>
-        <w:t xml:space="preserve">, Stand: </w:t>
-      </w:r>
-      <w:r>
-        <w:rPr>
-          <w:rFonts w:cs="Arial"/>
-          <w:lang w:val="en-US"/>
-        </w:rPr>
-        <w:t>14.07.2016</w:t>
-      </w:r>
-    </w:p>
-    <w:p>
-      <w:pPr>
-        <w:rPr>
-          <w:rFonts w:cs="Arial"/>
-          <w:lang w:val="en-US"/>
-        </w:rPr>
-      </w:pPr>
-      <w:r>
-        <w:rPr>
-          <w:rFonts w:cs="Arial"/>
-          <w:lang w:val="en-US"/>
-        </w:rPr>
-        <w:t>[</w:t>
-      </w:r>
-      <w:r>
-        <w:rPr>
-          <w:rFonts w:cs="Arial"/>
-          <w:lang w:val="en-US"/>
-        </w:rPr>
-        <w:t>1</w:t>
-      </w:r>
-      <w:r>
-        <w:rPr>
-          <w:rFonts w:cs="Arial"/>
-          <w:lang w:val="en-US"/>
-        </w:rPr>
-        <w:t>1</w:t>
-      </w:r>
-      <w:r>
-        <w:rPr>
-          <w:rFonts w:cs="Arial"/>
-          <w:lang w:val="en-US"/>
-        </w:rPr>
-        <w:t xml:space="preserve">] </w:t>
-      </w:r>
-      <w:r>
-        <w:rPr>
-          <w:rFonts w:cs="Arial"/>
-          <w:lang w:val="en-US"/>
-        </w:rPr>
-        <w:t>https://w3techs.com/technologies/history_overview/programming_language/ms/y</w:t>
-      </w:r>
-      <w:r>
-        <w:rPr>
-          <w:rFonts w:cs="Arial"/>
-          <w:lang w:val="en-US"/>
-        </w:rPr>
-        <w:t xml:space="preserve">, Stand: </w:t>
-      </w:r>
-      <w:r>
-        <w:rPr>
-          <w:rFonts w:cs="Arial"/>
-          <w:lang w:val="en-US"/>
-        </w:rPr>
-        <w:t>14.07.2016</w:t>
-      </w:r>
-    </w:p>
-    <w:p>
-      <w:pPr>
-        <w:rPr>
-          <w:rStyle w:val="Hyperlink"/>
-          <w:rFonts w:cs="Arial"/>
-          <w:lang w:val="en-US"/>
-        </w:rPr>
-      </w:pPr>
-      <w:r>
-        <w:rPr>
-          <w:rFonts w:cs="Arial"/>
-          <w:lang w:val="en-US"/>
-        </w:rPr>
-        <w:t>[</w:t>
-      </w:r>
-      <w:r>
-        <w:rPr>
-          <w:rFonts w:cs="Arial"/>
-          <w:lang w:val="en-US"/>
-        </w:rPr>
-        <w:t>1</w:t>
-      </w:r>
-      <w:r>
-        <w:rPr>
-          <w:rFonts w:cs="Arial"/>
-          <w:lang w:val="en-US"/>
-        </w:rPr>
-        <w:t>2</w:t>
-      </w:r>
-      <w:r>
-        <w:rPr>
-          <w:rFonts w:cs="Arial"/>
-          <w:lang w:val="en-US"/>
-        </w:rPr>
-        <w:t>]</w:t>
-      </w:r>
-      <w:r>
-        <w:rPr>
-          <w:rFonts w:cs="Arial"/>
-          <w:lang w:val="en-US"/>
-        </w:rPr>
-        <w:t xml:space="preserve"> </w:t>
-      </w:r>
-      <w:r>
-        <w:rPr>
-          <w:rFonts w:cs="Arial"/>
-          <w:lang w:val="en-US"/>
-        </w:rPr>
-        <w:t>https://www.neuhold.pro/php/kapitel0</w:t>
-      </w:r>
-      <w:r>
-        <w:rPr>
-          <w:rFonts w:cs="Arial"/>
-          <w:lang w:val="en-US"/>
-        </w:rPr>
-        <w:t xml:space="preserve">, Stand: </w:t>
-      </w:r>
-      <w:r>
-        <w:rPr>
-          <w:rFonts w:cs="Arial"/>
-          <w:lang w:val="en-US"/>
-        </w:rPr>
-        <w:t>13.07.2016</w:t>
-      </w:r>
-    </w:p>
-    <w:p>
-      <w:pPr>
-        <w:rPr>
-          <w:rFonts w:cs="Arial"/>
-          <w:lang w:val="en-US"/>
-        </w:rPr>
-      </w:pPr>
-      <w:r>
-        <w:rPr>
-          <w:rFonts w:cs="Arial"/>
-          <w:lang w:val="en-US"/>
-        </w:rPr>
-        <w:t>[</w:t>
-      </w:r>
-      <w:r>
-        <w:rPr>
-          <w:rFonts w:cs="Arial"/>
-          <w:lang w:val="en-US"/>
-        </w:rPr>
-        <w:t>1</w:t>
-      </w:r>
-      <w:r>
-        <w:rPr>
-          <w:rFonts w:cs="Arial"/>
-          <w:lang w:val="en-US"/>
-        </w:rPr>
-        <w:t>3</w:t>
-      </w:r>
-      <w:r>
-        <w:rPr>
-          <w:rFonts w:cs="Arial"/>
-          <w:lang w:val="en-US"/>
-        </w:rPr>
-        <w:t xml:space="preserve">] </w:t>
-      </w:r>
-      <w:r>
-        <w:rPr>
-          <w:rFonts w:cs="Arial"/>
-          <w:lang w:val="en-US"/>
-        </w:rPr>
-        <w:t>https://www.w3.org/Style/CSS/</w:t>
-      </w:r>
-      <w:r>
-        <w:rPr>
-          <w:rFonts w:cs="Arial"/>
-          <w:lang w:val="en-US"/>
-        </w:rPr>
-        <w:t xml:space="preserve">, Stand: </w:t>
-      </w:r>
-      <w:r>
-        <w:rPr>
-          <w:rFonts w:cs="Arial"/>
-          <w:lang w:val="en-US"/>
-        </w:rPr>
-        <w:t>13.07.2016</w:t>
-      </w:r>
-    </w:p>
-    <w:p>
-      <w:pPr>
-        <w:rPr>
-          <w:rFonts w:cs="Arial"/>
-          <w:lang w:val="en-US"/>
-        </w:rPr>
-      </w:pPr>
-      <w:r>
-        <w:rPr>
-          <w:rFonts w:cs="Arial"/>
-          <w:lang w:val="en-US"/>
-        </w:rPr>
-        <w:t>[14] https://www.sqlite.org/</w:t>
-      </w:r>
-      <w:r>
-        <w:rPr>
-          <w:rFonts w:cs="Arial"/>
-          <w:lang w:val="en-US"/>
-        </w:rPr>
-        <w:t xml:space="preserve">, Stand: </w:t>
-      </w:r>
-      <w:r>
-        <w:rPr>
-          <w:rFonts w:cs="Arial"/>
-          <w:lang w:val="en-US"/>
-        </w:rPr>
-        <w:t>14.07.2016</w:t>
-      </w:r>
-    </w:p>
-    <w:p>
-      <w:pPr>
-        <w:rPr>
-          <w:rFonts w:cs="Arial"/>
-          <w:lang w:val="en-US"/>
-        </w:rPr>
-      </w:pPr>
-      <w:r>
-        <w:rPr>
-          <w:rFonts w:cs="Arial"/>
-          <w:lang w:val="en-US"/>
-        </w:rPr>
-        <w:t>[1</w:t>
-      </w:r>
-      <w:r>
-        <w:rPr>
-          <w:rFonts w:cs="Arial"/>
-          <w:lang w:val="en-US"/>
-        </w:rPr>
-        <w:t>5</w:t>
-      </w:r>
-      <w:r>
-        <w:rPr>
-          <w:rFonts w:cs="Arial"/>
-          <w:lang w:val="en-US"/>
-        </w:rPr>
-        <w:t xml:space="preserve">] </w:t>
-      </w:r>
-      <w:r>
-        <w:rPr>
-          <w:rFonts w:cs="Arial"/>
-          <w:lang w:val="en-US"/>
-        </w:rPr>
-        <w:t>http://www.softguide.de/programm/chemikalienverzeichnis</w:t>
-      </w:r>
-      <w:r>
-        <w:rPr>
-          <w:rFonts w:cs="Arial"/>
-          <w:lang w:val="en-US"/>
-        </w:rPr>
-        <w:t xml:space="preserve">, Stand: </w:t>
-      </w:r>
-      <w:r>
-        <w:rPr>
-          <w:rFonts w:cs="Arial"/>
-          <w:lang w:val="en-US"/>
-        </w:rPr>
-        <w:t>14.07.2016</w:t>
-      </w:r>
-    </w:p>
-    <w:p>
-      <w:pPr>
-        <w:rPr>
-          <w:rFonts w:cs="Arial"/>
-          <w:lang w:val="en-US"/>
-        </w:rPr>
-      </w:pPr>
-      <w:r>
-        <w:rPr>
-          <w:rFonts w:cs="Arial"/>
-          <w:lang w:val="en-US"/>
-        </w:rPr>
-        <w:t>[</w:t>
-      </w:r>
-      <w:r>
-        <w:rPr>
-          <w:rFonts w:cs="Arial"/>
-          <w:lang w:val="en-US"/>
-        </w:rPr>
-        <w:t>1</w:t>
-      </w:r>
-      <w:r>
-        <w:rPr>
-          <w:rFonts w:cs="Arial"/>
-          <w:lang w:val="en-US"/>
-        </w:rPr>
-        <w:t>6</w:t>
-      </w:r>
-      <w:r>
-        <w:rPr>
-          <w:rFonts w:cs="Arial"/>
-          <w:lang w:val="en-US"/>
-        </w:rPr>
-        <w:t xml:space="preserve">] </w:t>
-      </w:r>
-      <w:r>
-        <w:rPr>
-          <w:rFonts w:cs="Arial"/>
-          <w:lang w:val="en-US"/>
-        </w:rPr>
-        <w:t>http://chemikalienverzeichnis.de/</w:t>
-      </w:r>
-      <w:r>
-        <w:rPr>
-          <w:rFonts w:cs="Arial"/>
-          <w:lang w:val="en-US"/>
-        </w:rPr>
-        <w:t xml:space="preserve">, Stand: </w:t>
-      </w:r>
-      <w:r>
-        <w:rPr>
-          <w:rFonts w:cs="Arial"/>
-          <w:lang w:val="en-US"/>
-        </w:rPr>
-        <w:t>14.07.2016</w:t>
-      </w:r>
-    </w:p>
-    <w:p>
-      <w:pPr>
-        <w:rPr>
-          <w:rFonts w:cs="Arial"/>
-          <w:lang w:val="en-US"/>
-        </w:rPr>
-      </w:pPr>
-      <w:r>
-        <w:rPr>
-          <w:rFonts w:cs="Arial"/>
-          <w:lang w:val="en-US"/>
-        </w:rPr>
-        <w:t>[</w:t>
-      </w:r>
-      <w:r>
-        <w:rPr>
-          <w:rFonts w:cs="Arial"/>
-          <w:lang w:val="en-US"/>
-        </w:rPr>
-        <w:t>1</w:t>
-      </w:r>
-      <w:r>
-        <w:rPr>
-          <w:rFonts w:cs="Arial"/>
-          <w:lang w:val="en-US"/>
-        </w:rPr>
-        <w:t>7</w:t>
-      </w:r>
-      <w:r>
-        <w:rPr>
-          <w:rFonts w:cs="Arial"/>
-          <w:lang w:val="en-US"/>
-        </w:rPr>
-        <w:t xml:space="preserve">] </w:t>
-      </w:r>
-      <w:r>
-        <w:rPr>
-          <w:rFonts w:cs="Arial"/>
-          <w:lang w:val="en-US"/>
-        </w:rPr>
-        <w:t>http://www.mysqldumper.de/</w:t>
-      </w:r>
-      <w:r>
-        <w:rPr>
-          <w:rFonts w:cs="Arial"/>
-          <w:lang w:val="en-US"/>
-        </w:rPr>
-        <w:t xml:space="preserve">, Stand: </w:t>
-      </w:r>
-      <w:r>
-        <w:rPr>
-          <w:rFonts w:cs="Arial"/>
-          <w:lang w:val="en-US"/>
-        </w:rPr>
         <w:t>10.07.2016</w:t>
-      </w:r>
-    </w:p>
-    <w:p>
-      <w:pPr>
-        <w:rPr>
-          <w:rFonts w:cs="Arial"/>
-          <w:lang w:val="en-US"/>
-        </w:rPr>
-      </w:pPr>
-      <w:r>
-        <w:rPr>
-          <w:rFonts w:cs="Arial"/>
-          <w:lang w:val="en-US"/>
-        </w:rPr>
-        <w:lastRenderedPageBreak/>
-        <w:t>[</w:t>
-      </w:r>
-      <w:r>
-        <w:rPr>
-          <w:rFonts w:cs="Arial"/>
-          <w:lang w:val="en-US"/>
-        </w:rPr>
-        <w:t>1</w:t>
-      </w:r>
-      <w:r>
-        <w:rPr>
-          <w:rFonts w:cs="Arial"/>
-          <w:lang w:val="en-US"/>
-        </w:rPr>
-        <w:t>8</w:t>
-      </w:r>
-      <w:r>
-        <w:rPr>
-          <w:rFonts w:cs="Arial"/>
-          <w:lang w:val="en-US"/>
-        </w:rPr>
-        <w:t xml:space="preserve">] </w:t>
-      </w:r>
-      <w:r>
-        <w:rPr>
-          <w:rFonts w:cs="Arial"/>
-          <w:lang w:val="en-US"/>
-        </w:rPr>
-        <w:t>http://wiki.hackerboard.de/index.php/LFI_%26_RFI</w:t>
-      </w:r>
-      <w:r>
-        <w:rPr>
-          <w:rFonts w:cs="Arial"/>
-          <w:lang w:val="en-US"/>
-        </w:rPr>
-        <w:t xml:space="preserve">, Stand: </w:t>
-      </w:r>
-      <w:r>
-        <w:rPr>
-          <w:rFonts w:cs="Arial"/>
-          <w:lang w:val="en-US"/>
-        </w:rPr>
-        <w:t>01.08.2016</w:t>
       </w:r>
     </w:p>
     <w:p>
@@ -14479,6 +14593,8 @@
           <w:lang w:val="en-US"/>
         </w:rPr>
       </w:pPr>
+      <w:bookmarkStart w:id="56" w:name="_GoBack"/>
+      <w:bookmarkEnd w:id="56"/>
     </w:p>
     <w:p>
       <w:pPr>
@@ -14850,7 +14966,7 @@
       <w:rPr>
         <w:noProof/>
       </w:rPr>
-      <w:t>28</w:t>
+      <w:t>30</w:t>
     </w:r>
     <w:r>
       <w:fldChar w:fldCharType="end"/>
@@ -14891,7 +15007,7 @@
       <w:rPr>
         <w:noProof/>
       </w:rPr>
-      <w:t>29</w:t>
+      <w:t>31</w:t>
     </w:r>
     <w:r>
       <w:fldChar w:fldCharType="end"/>
@@ -14932,7 +15048,7 @@
       <w:rPr>
         <w:noProof/>
       </w:rPr>
-      <w:t>31</w:t>
+      <w:t>32</w:t>
     </w:r>
     <w:r>
       <w:fldChar w:fldCharType="end"/>
@@ -15096,7 +15212,7 @@
       <w:rPr>
         <w:noProof/>
       </w:rPr>
-      <w:t>4</w:t>
+      <w:t>8</w:t>
     </w:r>
     <w:r>
       <w:fldChar w:fldCharType="end"/>
@@ -15137,7 +15253,7 @@
       <w:rPr>
         <w:noProof/>
       </w:rPr>
-      <w:t>8</w:t>
+      <w:t>9</w:t>
     </w:r>
     <w:r>
       <w:fldChar w:fldCharType="end"/>
@@ -15178,7 +15294,7 @@
       <w:rPr>
         <w:noProof/>
       </w:rPr>
-      <w:t>9</w:t>
+      <w:t>10</w:t>
     </w:r>
     <w:r>
       <w:fldChar w:fldCharType="end"/>
@@ -15219,7 +15335,7 @@
       <w:rPr>
         <w:noProof/>
       </w:rPr>
-      <w:t>13</w:t>
+      <w:t>14</w:t>
     </w:r>
     <w:r>
       <w:fldChar w:fldCharType="end"/>
@@ -15260,7 +15376,7 @@
       <w:rPr>
         <w:noProof/>
       </w:rPr>
-      <w:t>26</w:t>
+      <w:t>28</w:t>
     </w:r>
     <w:r>
       <w:fldChar w:fldCharType="end"/>
@@ -20359,7 +20475,7 @@
 </file>
 
 <file path=customXml/itemProps1.xml><?xml version="1.0" encoding="utf-8"?>
-<ds:datastoreItem xmlns:ds="http://schemas.openxmlformats.org/officeDocument/2006/customXml" ds:itemID="{865695E4-5FD3-477D-A765-D5E7CEC10AB7}">
+<ds:datastoreItem xmlns:ds="http://schemas.openxmlformats.org/officeDocument/2006/customXml" ds:itemID="{1B8A947F-D514-43EC-A6F7-5CEF3BAF5436}">
   <ds:schemaRefs>
     <ds:schemaRef ds:uri="http://schemas.openxmlformats.org/officeDocument/2006/bibliography"/>
   </ds:schemaRefs>

</xml_diff>